<commit_message>
Final updates to code and Pretty copy of docx. Use "Day project Two Way ANOVA.docx" top make final report.
</commit_message>
<xml_diff>
--- a/DAY project Two Way ANOVA.docx
+++ b/DAY project Two Way ANOVA.docx
@@ -19,16 +19,24 @@
         <w:t xml:space="preserve">business requirements drove the selection of the explanatory </w:t>
       </w:r>
       <w:r>
-        <w:t>variables. The business wants to know what time of day and on which server new report</w:t>
-      </w:r>
-      <w:r>
-        <w:t>s</w:t>
-      </w:r>
-      <w:r>
-        <w:t xml:space="preserve"> should be added</w:t>
-      </w:r>
-      <w:r>
-        <w:t xml:space="preserve"> based upon </w:t>
+        <w:t xml:space="preserve">variables. The business wants to know </w:t>
+      </w:r>
+      <w:r>
+        <w:t>what are the best and worst times to run a report?  And is there a difference in performance between servers</w:t>
+      </w:r>
+      <w:r>
+        <w:t>?</w:t>
+      </w:r>
+      <w:r>
+        <w:t xml:space="preserve"> </w:t>
+      </w:r>
+      <w:r>
+        <w:t xml:space="preserve">These questions should be answered </w:t>
+      </w:r>
+      <w:bookmarkStart w:id="0" w:name="_GoBack"/>
+      <w:bookmarkEnd w:id="0"/>
+      <w:r>
+        <w:t xml:space="preserve">based upon </w:t>
       </w:r>
       <w:r>
         <w:t xml:space="preserve">current </w:t>
@@ -37,15 +45,7 @@
         <w:t>report run times</w:t>
       </w:r>
       <w:r>
-        <w:t xml:space="preserve"> as expressed by the </w:t>
-      </w:r>
-      <w:proofErr w:type="spellStart"/>
-      <w:r>
-        <w:t>ReportDeliveryTime</w:t>
-      </w:r>
-      <w:proofErr w:type="spellEnd"/>
-      <w:r>
-        <w:t xml:space="preserve"> response variable</w:t>
+        <w:t xml:space="preserve"> as expressed by the ReportDeliveryTime response variable</w:t>
       </w:r>
       <w:r>
         <w:t>.</w:t>
@@ -86,15 +86,7 @@
       </w:pPr>
       <w:r>
         <w:tab/>
-        <w:t>“</w:t>
-      </w:r>
-      <w:proofErr w:type="spellStart"/>
-      <w:r>
-        <w:t>HourBinned</w:t>
-      </w:r>
-      <w:proofErr w:type="spellEnd"/>
-      <w:r>
-        <w:t xml:space="preserve">” variable indicates the time of day the report ran. Several things should be noted about it. A maintenance window exists every night between the hours of midnight and six AM. Only a few reports run during this maintenance window. Likewise, relatively few reports run during the </w:t>
+        <w:t xml:space="preserve">“HourBinned” variable indicates the time of day the report ran. Several things should be noted about it. A maintenance window exists every night between the hours of midnight and six AM. Only a few reports run during this maintenance window. Likewise, relatively few reports run during the </w:t>
       </w:r>
       <w:r>
         <w:t xml:space="preserve">late </w:t>
@@ -181,19 +173,48 @@
                 <w:sz w:val="17"/>
                 <w:szCs w:val="17"/>
               </w:rPr>
-              <w:t>&lt;</w:t>
-            </w:r>
-            <w:proofErr w:type="spellStart"/>
-            <w:r>
+              <w:t>&lt;fctr&gt;</w:t>
+            </w:r>
+          </w:p>
+        </w:tc>
+        <w:tc>
+          <w:tcPr>
+            <w:tcW w:w="0" w:type="auto"/>
+            <w:noWrap/>
+            <w:hideMark/>
+          </w:tcPr>
+          <w:p>
+            <w:pPr>
+              <w:jc w:val="right"/>
+              <w:cnfStyle w:val="100000000000" w:firstRow="1" w:lastRow="0" w:firstColumn="0" w:lastColumn="0" w:oddVBand="0" w:evenVBand="0" w:oddHBand="0" w:evenHBand="0" w:firstRowFirstColumn="0" w:firstRowLastColumn="0" w:lastRowFirstColumn="0" w:lastRowLastColumn="0"/>
+              <w:rPr>
+                <w:rFonts w:ascii="Lucida Sans" w:eastAsia="Times New Roman" w:hAnsi="Lucida Sans" w:cs="Times New Roman"/>
+                <w:color w:val="000000"/>
+                <w:sz w:val="20"/>
+                <w:szCs w:val="20"/>
+              </w:rPr>
+            </w:pPr>
+            <w:r>
+              <w:rPr>
+                <w:rFonts w:ascii="Lucida Sans" w:eastAsia="Times New Roman" w:hAnsi="Lucida Sans" w:cs="Times New Roman"/>
+                <w:color w:val="000000"/>
+                <w:sz w:val="20"/>
+                <w:szCs w:val="20"/>
+              </w:rPr>
+              <w:t>N</w:t>
+            </w:r>
+          </w:p>
+          <w:p>
+            <w:pPr>
+              <w:jc w:val="right"/>
+              <w:cnfStyle w:val="100000000000" w:firstRow="1" w:lastRow="0" w:firstColumn="0" w:lastColumn="0" w:oddVBand="0" w:evenVBand="0" w:oddHBand="0" w:evenHBand="0" w:firstRowFirstColumn="0" w:firstRowLastColumn="0" w:lastRowFirstColumn="0" w:lastRowLastColumn="0"/>
               <w:rPr>
                 <w:rFonts w:ascii="Lucida Sans" w:eastAsia="Times New Roman" w:hAnsi="Lucida Sans" w:cs="Times New Roman"/>
                 <w:color w:val="000000"/>
                 <w:sz w:val="17"/>
                 <w:szCs w:val="17"/>
               </w:rPr>
-              <w:t>fctr</w:t>
-            </w:r>
-            <w:proofErr w:type="spellEnd"/>
+            </w:pPr>
             <w:r>
               <w:rPr>
                 <w:rFonts w:ascii="Lucida Sans" w:eastAsia="Times New Roman" w:hAnsi="Lucida Sans" w:cs="Times New Roman"/>
@@ -201,7 +222,7 @@
                 <w:sz w:val="17"/>
                 <w:szCs w:val="17"/>
               </w:rPr>
-              <w:t>&gt;</w:t>
+              <w:t>&lt;dbl&gt;</w:t>
             </w:r>
           </w:p>
         </w:tc>
@@ -229,7 +250,7 @@
                 <w:sz w:val="20"/>
                 <w:szCs w:val="20"/>
               </w:rPr>
-              <w:t>N</w:t>
+              <w:t>Mean</w:t>
             </w:r>
           </w:p>
           <w:p>
@@ -250,19 +271,48 @@
                 <w:sz w:val="17"/>
                 <w:szCs w:val="17"/>
               </w:rPr>
-              <w:t>&lt;</w:t>
-            </w:r>
-            <w:proofErr w:type="spellStart"/>
-            <w:r>
+              <w:t>&lt;dbl&gt;</w:t>
+            </w:r>
+          </w:p>
+        </w:tc>
+        <w:tc>
+          <w:tcPr>
+            <w:tcW w:w="0" w:type="auto"/>
+            <w:noWrap/>
+            <w:hideMark/>
+          </w:tcPr>
+          <w:p>
+            <w:pPr>
+              <w:jc w:val="right"/>
+              <w:cnfStyle w:val="100000000000" w:firstRow="1" w:lastRow="0" w:firstColumn="0" w:lastColumn="0" w:oddVBand="0" w:evenVBand="0" w:oddHBand="0" w:evenHBand="0" w:firstRowFirstColumn="0" w:firstRowLastColumn="0" w:lastRowFirstColumn="0" w:lastRowLastColumn="0"/>
+              <w:rPr>
+                <w:rFonts w:ascii="Lucida Sans" w:eastAsia="Times New Roman" w:hAnsi="Lucida Sans" w:cs="Times New Roman"/>
+                <w:color w:val="000000"/>
+                <w:sz w:val="20"/>
+                <w:szCs w:val="20"/>
+              </w:rPr>
+            </w:pPr>
+            <w:r>
+              <w:rPr>
+                <w:rFonts w:ascii="Lucida Sans" w:eastAsia="Times New Roman" w:hAnsi="Lucida Sans" w:cs="Times New Roman"/>
+                <w:color w:val="000000"/>
+                <w:sz w:val="20"/>
+                <w:szCs w:val="20"/>
+              </w:rPr>
+              <w:t>SD</w:t>
+            </w:r>
+          </w:p>
+          <w:p>
+            <w:pPr>
+              <w:jc w:val="right"/>
+              <w:cnfStyle w:val="100000000000" w:firstRow="1" w:lastRow="0" w:firstColumn="0" w:lastColumn="0" w:oddVBand="0" w:evenVBand="0" w:oddHBand="0" w:evenHBand="0" w:firstRowFirstColumn="0" w:firstRowLastColumn="0" w:lastRowFirstColumn="0" w:lastRowLastColumn="0"/>
               <w:rPr>
                 <w:rFonts w:ascii="Lucida Sans" w:eastAsia="Times New Roman" w:hAnsi="Lucida Sans" w:cs="Times New Roman"/>
                 <w:color w:val="000000"/>
                 <w:sz w:val="17"/>
                 <w:szCs w:val="17"/>
               </w:rPr>
-              <w:t>dbl</w:t>
-            </w:r>
-            <w:proofErr w:type="spellEnd"/>
+            </w:pPr>
             <w:r>
               <w:rPr>
                 <w:rFonts w:ascii="Lucida Sans" w:eastAsia="Times New Roman" w:hAnsi="Lucida Sans" w:cs="Times New Roman"/>
@@ -270,7 +320,7 @@
                 <w:sz w:val="17"/>
                 <w:szCs w:val="17"/>
               </w:rPr>
-              <w:t>&gt;</w:t>
+              <w:t>&lt;dbl&gt;</w:t>
             </w:r>
           </w:p>
         </w:tc>
@@ -298,7 +348,7 @@
                 <w:sz w:val="20"/>
                 <w:szCs w:val="20"/>
               </w:rPr>
-              <w:t>Mean</w:t>
+              <w:t>SE</w:t>
             </w:r>
           </w:p>
           <w:p>
@@ -319,165 +369,7 @@
                 <w:sz w:val="17"/>
                 <w:szCs w:val="17"/>
               </w:rPr>
-              <w:t>&lt;</w:t>
-            </w:r>
-            <w:proofErr w:type="spellStart"/>
-            <w:r>
-              <w:rPr>
-                <w:rFonts w:ascii="Lucida Sans" w:eastAsia="Times New Roman" w:hAnsi="Lucida Sans" w:cs="Times New Roman"/>
-                <w:color w:val="000000"/>
-                <w:sz w:val="17"/>
-                <w:szCs w:val="17"/>
-              </w:rPr>
-              <w:t>dbl</w:t>
-            </w:r>
-            <w:proofErr w:type="spellEnd"/>
-            <w:r>
-              <w:rPr>
-                <w:rFonts w:ascii="Lucida Sans" w:eastAsia="Times New Roman" w:hAnsi="Lucida Sans" w:cs="Times New Roman"/>
-                <w:color w:val="000000"/>
-                <w:sz w:val="17"/>
-                <w:szCs w:val="17"/>
-              </w:rPr>
-              <w:t>&gt;</w:t>
-            </w:r>
-          </w:p>
-        </w:tc>
-        <w:tc>
-          <w:tcPr>
-            <w:tcW w:w="0" w:type="auto"/>
-            <w:noWrap/>
-            <w:hideMark/>
-          </w:tcPr>
-          <w:p>
-            <w:pPr>
-              <w:jc w:val="right"/>
-              <w:cnfStyle w:val="100000000000" w:firstRow="1" w:lastRow="0" w:firstColumn="0" w:lastColumn="0" w:oddVBand="0" w:evenVBand="0" w:oddHBand="0" w:evenHBand="0" w:firstRowFirstColumn="0" w:firstRowLastColumn="0" w:lastRowFirstColumn="0" w:lastRowLastColumn="0"/>
-              <w:rPr>
-                <w:rFonts w:ascii="Lucida Sans" w:eastAsia="Times New Roman" w:hAnsi="Lucida Sans" w:cs="Times New Roman"/>
-                <w:color w:val="000000"/>
-                <w:sz w:val="20"/>
-                <w:szCs w:val="20"/>
-              </w:rPr>
-            </w:pPr>
-            <w:r>
-              <w:rPr>
-                <w:rFonts w:ascii="Lucida Sans" w:eastAsia="Times New Roman" w:hAnsi="Lucida Sans" w:cs="Times New Roman"/>
-                <w:color w:val="000000"/>
-                <w:sz w:val="20"/>
-                <w:szCs w:val="20"/>
-              </w:rPr>
-              <w:t>SD</w:t>
-            </w:r>
-          </w:p>
-          <w:p>
-            <w:pPr>
-              <w:jc w:val="right"/>
-              <w:cnfStyle w:val="100000000000" w:firstRow="1" w:lastRow="0" w:firstColumn="0" w:lastColumn="0" w:oddVBand="0" w:evenVBand="0" w:oddHBand="0" w:evenHBand="0" w:firstRowFirstColumn="0" w:firstRowLastColumn="0" w:lastRowFirstColumn="0" w:lastRowLastColumn="0"/>
-              <w:rPr>
-                <w:rFonts w:ascii="Lucida Sans" w:eastAsia="Times New Roman" w:hAnsi="Lucida Sans" w:cs="Times New Roman"/>
-                <w:color w:val="000000"/>
-                <w:sz w:val="17"/>
-                <w:szCs w:val="17"/>
-              </w:rPr>
-            </w:pPr>
-            <w:r>
-              <w:rPr>
-                <w:rFonts w:ascii="Lucida Sans" w:eastAsia="Times New Roman" w:hAnsi="Lucida Sans" w:cs="Times New Roman"/>
-                <w:color w:val="000000"/>
-                <w:sz w:val="17"/>
-                <w:szCs w:val="17"/>
-              </w:rPr>
-              <w:t>&lt;</w:t>
-            </w:r>
-            <w:proofErr w:type="spellStart"/>
-            <w:r>
-              <w:rPr>
-                <w:rFonts w:ascii="Lucida Sans" w:eastAsia="Times New Roman" w:hAnsi="Lucida Sans" w:cs="Times New Roman"/>
-                <w:color w:val="000000"/>
-                <w:sz w:val="17"/>
-                <w:szCs w:val="17"/>
-              </w:rPr>
-              <w:t>dbl</w:t>
-            </w:r>
-            <w:proofErr w:type="spellEnd"/>
-            <w:r>
-              <w:rPr>
-                <w:rFonts w:ascii="Lucida Sans" w:eastAsia="Times New Roman" w:hAnsi="Lucida Sans" w:cs="Times New Roman"/>
-                <w:color w:val="000000"/>
-                <w:sz w:val="17"/>
-                <w:szCs w:val="17"/>
-              </w:rPr>
-              <w:t>&gt;</w:t>
-            </w:r>
-          </w:p>
-        </w:tc>
-        <w:tc>
-          <w:tcPr>
-            <w:tcW w:w="0" w:type="auto"/>
-            <w:noWrap/>
-            <w:hideMark/>
-          </w:tcPr>
-          <w:p>
-            <w:pPr>
-              <w:jc w:val="right"/>
-              <w:cnfStyle w:val="100000000000" w:firstRow="1" w:lastRow="0" w:firstColumn="0" w:lastColumn="0" w:oddVBand="0" w:evenVBand="0" w:oddHBand="0" w:evenHBand="0" w:firstRowFirstColumn="0" w:firstRowLastColumn="0" w:lastRowFirstColumn="0" w:lastRowLastColumn="0"/>
-              <w:rPr>
-                <w:rFonts w:ascii="Lucida Sans" w:eastAsia="Times New Roman" w:hAnsi="Lucida Sans" w:cs="Times New Roman"/>
-                <w:color w:val="000000"/>
-                <w:sz w:val="20"/>
-                <w:szCs w:val="20"/>
-              </w:rPr>
-            </w:pPr>
-            <w:r>
-              <w:rPr>
-                <w:rFonts w:ascii="Lucida Sans" w:eastAsia="Times New Roman" w:hAnsi="Lucida Sans" w:cs="Times New Roman"/>
-                <w:color w:val="000000"/>
-                <w:sz w:val="20"/>
-                <w:szCs w:val="20"/>
-              </w:rPr>
-              <w:t>SE</w:t>
-            </w:r>
-          </w:p>
-          <w:p>
-            <w:pPr>
-              <w:jc w:val="right"/>
-              <w:cnfStyle w:val="100000000000" w:firstRow="1" w:lastRow="0" w:firstColumn="0" w:lastColumn="0" w:oddVBand="0" w:evenVBand="0" w:oddHBand="0" w:evenHBand="0" w:firstRowFirstColumn="0" w:firstRowLastColumn="0" w:lastRowFirstColumn="0" w:lastRowLastColumn="0"/>
-              <w:rPr>
-                <w:rFonts w:ascii="Lucida Sans" w:eastAsia="Times New Roman" w:hAnsi="Lucida Sans" w:cs="Times New Roman"/>
-                <w:color w:val="000000"/>
-                <w:sz w:val="17"/>
-                <w:szCs w:val="17"/>
-              </w:rPr>
-            </w:pPr>
-            <w:r>
-              <w:rPr>
-                <w:rFonts w:ascii="Lucida Sans" w:eastAsia="Times New Roman" w:hAnsi="Lucida Sans" w:cs="Times New Roman"/>
-                <w:color w:val="000000"/>
-                <w:sz w:val="17"/>
-                <w:szCs w:val="17"/>
-              </w:rPr>
-              <w:t>&lt;</w:t>
-            </w:r>
-            <w:proofErr w:type="spellStart"/>
-            <w:r>
-              <w:rPr>
-                <w:rFonts w:ascii="Lucida Sans" w:eastAsia="Times New Roman" w:hAnsi="Lucida Sans" w:cs="Times New Roman"/>
-                <w:color w:val="000000"/>
-                <w:sz w:val="17"/>
-                <w:szCs w:val="17"/>
-              </w:rPr>
-              <w:t>dbl</w:t>
-            </w:r>
-            <w:proofErr w:type="spellEnd"/>
-            <w:r>
-              <w:rPr>
-                <w:rFonts w:ascii="Lucida Sans" w:eastAsia="Times New Roman" w:hAnsi="Lucida Sans" w:cs="Times New Roman"/>
-                <w:color w:val="000000"/>
-                <w:sz w:val="17"/>
-                <w:szCs w:val="17"/>
-              </w:rPr>
-              <w:t>&gt;</w:t>
+              <w:t>&lt;dbl&gt;</w:t>
             </w:r>
           </w:p>
         </w:tc>
@@ -970,7 +862,6 @@
                 <w:szCs w:val="20"/>
               </w:rPr>
             </w:pPr>
-            <w:proofErr w:type="spellStart"/>
             <w:r>
               <w:rPr>
                 <w:rFonts w:ascii="Lucida Sans" w:eastAsia="Times New Roman" w:hAnsi="Lucida Sans" w:cs="Times New Roman"/>
@@ -980,7 +871,6 @@
               </w:rPr>
               <w:t>HourBinned</w:t>
             </w:r>
-            <w:proofErr w:type="spellEnd"/>
           </w:p>
           <w:p>
             <w:pPr>
@@ -998,19 +888,48 @@
                 <w:sz w:val="17"/>
                 <w:szCs w:val="17"/>
               </w:rPr>
-              <w:t>&lt;</w:t>
-            </w:r>
-            <w:proofErr w:type="spellStart"/>
-            <w:r>
+              <w:t>&lt;fctr&gt;</w:t>
+            </w:r>
+          </w:p>
+        </w:tc>
+        <w:tc>
+          <w:tcPr>
+            <w:tcW w:w="0" w:type="auto"/>
+            <w:noWrap/>
+            <w:hideMark/>
+          </w:tcPr>
+          <w:p>
+            <w:pPr>
+              <w:jc w:val="right"/>
+              <w:cnfStyle w:val="100000000000" w:firstRow="1" w:lastRow="0" w:firstColumn="0" w:lastColumn="0" w:oddVBand="0" w:evenVBand="0" w:oddHBand="0" w:evenHBand="0" w:firstRowFirstColumn="0" w:firstRowLastColumn="0" w:lastRowFirstColumn="0" w:lastRowLastColumn="0"/>
+              <w:rPr>
+                <w:rFonts w:ascii="Lucida Sans" w:eastAsia="Times New Roman" w:hAnsi="Lucida Sans" w:cs="Times New Roman"/>
+                <w:color w:val="000000"/>
+                <w:sz w:val="20"/>
+                <w:szCs w:val="20"/>
+              </w:rPr>
+            </w:pPr>
+            <w:r>
+              <w:rPr>
+                <w:rFonts w:ascii="Lucida Sans" w:eastAsia="Times New Roman" w:hAnsi="Lucida Sans" w:cs="Times New Roman"/>
+                <w:color w:val="000000"/>
+                <w:sz w:val="20"/>
+                <w:szCs w:val="20"/>
+              </w:rPr>
+              <w:t>N</w:t>
+            </w:r>
+          </w:p>
+          <w:p>
+            <w:pPr>
+              <w:jc w:val="right"/>
+              <w:cnfStyle w:val="100000000000" w:firstRow="1" w:lastRow="0" w:firstColumn="0" w:lastColumn="0" w:oddVBand="0" w:evenVBand="0" w:oddHBand="0" w:evenHBand="0" w:firstRowFirstColumn="0" w:firstRowLastColumn="0" w:lastRowFirstColumn="0" w:lastRowLastColumn="0"/>
               <w:rPr>
                 <w:rFonts w:ascii="Lucida Sans" w:eastAsia="Times New Roman" w:hAnsi="Lucida Sans" w:cs="Times New Roman"/>
                 <w:color w:val="000000"/>
                 <w:sz w:val="17"/>
                 <w:szCs w:val="17"/>
               </w:rPr>
-              <w:t>fctr</w:t>
-            </w:r>
-            <w:proofErr w:type="spellEnd"/>
+            </w:pPr>
             <w:r>
               <w:rPr>
                 <w:rFonts w:ascii="Lucida Sans" w:eastAsia="Times New Roman" w:hAnsi="Lucida Sans" w:cs="Times New Roman"/>
@@ -1018,7 +937,7 @@
                 <w:sz w:val="17"/>
                 <w:szCs w:val="17"/>
               </w:rPr>
-              <w:t>&gt;</w:t>
+              <w:t>&lt;dbl&gt;</w:t>
             </w:r>
           </w:p>
         </w:tc>
@@ -1046,7 +965,7 @@
                 <w:sz w:val="20"/>
                 <w:szCs w:val="20"/>
               </w:rPr>
-              <w:t>N</w:t>
+              <w:t>Mean</w:t>
             </w:r>
           </w:p>
           <w:p>
@@ -1067,19 +986,48 @@
                 <w:sz w:val="17"/>
                 <w:szCs w:val="17"/>
               </w:rPr>
-              <w:t>&lt;</w:t>
-            </w:r>
-            <w:proofErr w:type="spellStart"/>
-            <w:r>
+              <w:t>&lt;dbl&gt;</w:t>
+            </w:r>
+          </w:p>
+        </w:tc>
+        <w:tc>
+          <w:tcPr>
+            <w:tcW w:w="0" w:type="auto"/>
+            <w:noWrap/>
+            <w:hideMark/>
+          </w:tcPr>
+          <w:p>
+            <w:pPr>
+              <w:jc w:val="right"/>
+              <w:cnfStyle w:val="100000000000" w:firstRow="1" w:lastRow="0" w:firstColumn="0" w:lastColumn="0" w:oddVBand="0" w:evenVBand="0" w:oddHBand="0" w:evenHBand="0" w:firstRowFirstColumn="0" w:firstRowLastColumn="0" w:lastRowFirstColumn="0" w:lastRowLastColumn="0"/>
+              <w:rPr>
+                <w:rFonts w:ascii="Lucida Sans" w:eastAsia="Times New Roman" w:hAnsi="Lucida Sans" w:cs="Times New Roman"/>
+                <w:color w:val="000000"/>
+                <w:sz w:val="20"/>
+                <w:szCs w:val="20"/>
+              </w:rPr>
+            </w:pPr>
+            <w:r>
+              <w:rPr>
+                <w:rFonts w:ascii="Lucida Sans" w:eastAsia="Times New Roman" w:hAnsi="Lucida Sans" w:cs="Times New Roman"/>
+                <w:color w:val="000000"/>
+                <w:sz w:val="20"/>
+                <w:szCs w:val="20"/>
+              </w:rPr>
+              <w:t>SD</w:t>
+            </w:r>
+          </w:p>
+          <w:p>
+            <w:pPr>
+              <w:jc w:val="right"/>
+              <w:cnfStyle w:val="100000000000" w:firstRow="1" w:lastRow="0" w:firstColumn="0" w:lastColumn="0" w:oddVBand="0" w:evenVBand="0" w:oddHBand="0" w:evenHBand="0" w:firstRowFirstColumn="0" w:firstRowLastColumn="0" w:lastRowFirstColumn="0" w:lastRowLastColumn="0"/>
               <w:rPr>
                 <w:rFonts w:ascii="Lucida Sans" w:eastAsia="Times New Roman" w:hAnsi="Lucida Sans" w:cs="Times New Roman"/>
                 <w:color w:val="000000"/>
                 <w:sz w:val="17"/>
                 <w:szCs w:val="17"/>
               </w:rPr>
-              <w:t>dbl</w:t>
-            </w:r>
-            <w:proofErr w:type="spellEnd"/>
+            </w:pPr>
             <w:r>
               <w:rPr>
                 <w:rFonts w:ascii="Lucida Sans" w:eastAsia="Times New Roman" w:hAnsi="Lucida Sans" w:cs="Times New Roman"/>
@@ -1087,7 +1035,7 @@
                 <w:sz w:val="17"/>
                 <w:szCs w:val="17"/>
               </w:rPr>
-              <w:t>&gt;</w:t>
+              <w:t>&lt;dbl&gt;</w:t>
             </w:r>
           </w:p>
         </w:tc>
@@ -1115,7 +1063,7 @@
                 <w:sz w:val="20"/>
                 <w:szCs w:val="20"/>
               </w:rPr>
-              <w:t>Mean</w:t>
+              <w:t>SE</w:t>
             </w:r>
           </w:p>
           <w:p>
@@ -1136,165 +1084,7 @@
                 <w:sz w:val="17"/>
                 <w:szCs w:val="17"/>
               </w:rPr>
-              <w:t>&lt;</w:t>
-            </w:r>
-            <w:proofErr w:type="spellStart"/>
-            <w:r>
-              <w:rPr>
-                <w:rFonts w:ascii="Lucida Sans" w:eastAsia="Times New Roman" w:hAnsi="Lucida Sans" w:cs="Times New Roman"/>
-                <w:color w:val="000000"/>
-                <w:sz w:val="17"/>
-                <w:szCs w:val="17"/>
-              </w:rPr>
-              <w:t>dbl</w:t>
-            </w:r>
-            <w:proofErr w:type="spellEnd"/>
-            <w:r>
-              <w:rPr>
-                <w:rFonts w:ascii="Lucida Sans" w:eastAsia="Times New Roman" w:hAnsi="Lucida Sans" w:cs="Times New Roman"/>
-                <w:color w:val="000000"/>
-                <w:sz w:val="17"/>
-                <w:szCs w:val="17"/>
-              </w:rPr>
-              <w:t>&gt;</w:t>
-            </w:r>
-          </w:p>
-        </w:tc>
-        <w:tc>
-          <w:tcPr>
-            <w:tcW w:w="0" w:type="auto"/>
-            <w:noWrap/>
-            <w:hideMark/>
-          </w:tcPr>
-          <w:p>
-            <w:pPr>
-              <w:jc w:val="right"/>
-              <w:cnfStyle w:val="100000000000" w:firstRow="1" w:lastRow="0" w:firstColumn="0" w:lastColumn="0" w:oddVBand="0" w:evenVBand="0" w:oddHBand="0" w:evenHBand="0" w:firstRowFirstColumn="0" w:firstRowLastColumn="0" w:lastRowFirstColumn="0" w:lastRowLastColumn="0"/>
-              <w:rPr>
-                <w:rFonts w:ascii="Lucida Sans" w:eastAsia="Times New Roman" w:hAnsi="Lucida Sans" w:cs="Times New Roman"/>
-                <w:color w:val="000000"/>
-                <w:sz w:val="20"/>
-                <w:szCs w:val="20"/>
-              </w:rPr>
-            </w:pPr>
-            <w:r>
-              <w:rPr>
-                <w:rFonts w:ascii="Lucida Sans" w:eastAsia="Times New Roman" w:hAnsi="Lucida Sans" w:cs="Times New Roman"/>
-                <w:color w:val="000000"/>
-                <w:sz w:val="20"/>
-                <w:szCs w:val="20"/>
-              </w:rPr>
-              <w:t>SD</w:t>
-            </w:r>
-          </w:p>
-          <w:p>
-            <w:pPr>
-              <w:jc w:val="right"/>
-              <w:cnfStyle w:val="100000000000" w:firstRow="1" w:lastRow="0" w:firstColumn="0" w:lastColumn="0" w:oddVBand="0" w:evenVBand="0" w:oddHBand="0" w:evenHBand="0" w:firstRowFirstColumn="0" w:firstRowLastColumn="0" w:lastRowFirstColumn="0" w:lastRowLastColumn="0"/>
-              <w:rPr>
-                <w:rFonts w:ascii="Lucida Sans" w:eastAsia="Times New Roman" w:hAnsi="Lucida Sans" w:cs="Times New Roman"/>
-                <w:color w:val="000000"/>
-                <w:sz w:val="17"/>
-                <w:szCs w:val="17"/>
-              </w:rPr>
-            </w:pPr>
-            <w:r>
-              <w:rPr>
-                <w:rFonts w:ascii="Lucida Sans" w:eastAsia="Times New Roman" w:hAnsi="Lucida Sans" w:cs="Times New Roman"/>
-                <w:color w:val="000000"/>
-                <w:sz w:val="17"/>
-                <w:szCs w:val="17"/>
-              </w:rPr>
-              <w:t>&lt;</w:t>
-            </w:r>
-            <w:proofErr w:type="spellStart"/>
-            <w:r>
-              <w:rPr>
-                <w:rFonts w:ascii="Lucida Sans" w:eastAsia="Times New Roman" w:hAnsi="Lucida Sans" w:cs="Times New Roman"/>
-                <w:color w:val="000000"/>
-                <w:sz w:val="17"/>
-                <w:szCs w:val="17"/>
-              </w:rPr>
-              <w:t>dbl</w:t>
-            </w:r>
-            <w:proofErr w:type="spellEnd"/>
-            <w:r>
-              <w:rPr>
-                <w:rFonts w:ascii="Lucida Sans" w:eastAsia="Times New Roman" w:hAnsi="Lucida Sans" w:cs="Times New Roman"/>
-                <w:color w:val="000000"/>
-                <w:sz w:val="17"/>
-                <w:szCs w:val="17"/>
-              </w:rPr>
-              <w:t>&gt;</w:t>
-            </w:r>
-          </w:p>
-        </w:tc>
-        <w:tc>
-          <w:tcPr>
-            <w:tcW w:w="0" w:type="auto"/>
-            <w:noWrap/>
-            <w:hideMark/>
-          </w:tcPr>
-          <w:p>
-            <w:pPr>
-              <w:jc w:val="right"/>
-              <w:cnfStyle w:val="100000000000" w:firstRow="1" w:lastRow="0" w:firstColumn="0" w:lastColumn="0" w:oddVBand="0" w:evenVBand="0" w:oddHBand="0" w:evenHBand="0" w:firstRowFirstColumn="0" w:firstRowLastColumn="0" w:lastRowFirstColumn="0" w:lastRowLastColumn="0"/>
-              <w:rPr>
-                <w:rFonts w:ascii="Lucida Sans" w:eastAsia="Times New Roman" w:hAnsi="Lucida Sans" w:cs="Times New Roman"/>
-                <w:color w:val="000000"/>
-                <w:sz w:val="20"/>
-                <w:szCs w:val="20"/>
-              </w:rPr>
-            </w:pPr>
-            <w:r>
-              <w:rPr>
-                <w:rFonts w:ascii="Lucida Sans" w:eastAsia="Times New Roman" w:hAnsi="Lucida Sans" w:cs="Times New Roman"/>
-                <w:color w:val="000000"/>
-                <w:sz w:val="20"/>
-                <w:szCs w:val="20"/>
-              </w:rPr>
-              <w:t>SE</w:t>
-            </w:r>
-          </w:p>
-          <w:p>
-            <w:pPr>
-              <w:jc w:val="right"/>
-              <w:cnfStyle w:val="100000000000" w:firstRow="1" w:lastRow="0" w:firstColumn="0" w:lastColumn="0" w:oddVBand="0" w:evenVBand="0" w:oddHBand="0" w:evenHBand="0" w:firstRowFirstColumn="0" w:firstRowLastColumn="0" w:lastRowFirstColumn="0" w:lastRowLastColumn="0"/>
-              <w:rPr>
-                <w:rFonts w:ascii="Lucida Sans" w:eastAsia="Times New Roman" w:hAnsi="Lucida Sans" w:cs="Times New Roman"/>
-                <w:color w:val="000000"/>
-                <w:sz w:val="17"/>
-                <w:szCs w:val="17"/>
-              </w:rPr>
-            </w:pPr>
-            <w:r>
-              <w:rPr>
-                <w:rFonts w:ascii="Lucida Sans" w:eastAsia="Times New Roman" w:hAnsi="Lucida Sans" w:cs="Times New Roman"/>
-                <w:color w:val="000000"/>
-                <w:sz w:val="17"/>
-                <w:szCs w:val="17"/>
-              </w:rPr>
-              <w:t>&lt;</w:t>
-            </w:r>
-            <w:proofErr w:type="spellStart"/>
-            <w:r>
-              <w:rPr>
-                <w:rFonts w:ascii="Lucida Sans" w:eastAsia="Times New Roman" w:hAnsi="Lucida Sans" w:cs="Times New Roman"/>
-                <w:color w:val="000000"/>
-                <w:sz w:val="17"/>
-                <w:szCs w:val="17"/>
-              </w:rPr>
-              <w:t>dbl</w:t>
-            </w:r>
-            <w:proofErr w:type="spellEnd"/>
-            <w:r>
-              <w:rPr>
-                <w:rFonts w:ascii="Lucida Sans" w:eastAsia="Times New Roman" w:hAnsi="Lucida Sans" w:cs="Times New Roman"/>
-                <w:color w:val="000000"/>
-                <w:sz w:val="17"/>
-                <w:szCs w:val="17"/>
-              </w:rPr>
-              <w:t>&gt;</w:t>
+              <w:t>&lt;dbl&gt;</w:t>
             </w:r>
           </w:p>
         </w:tc>
@@ -2607,18 +2397,14 @@
         <w:t xml:space="preserve">Looking at the data above </w:t>
       </w:r>
       <w:r>
-        <w:t xml:space="preserve">for the </w:t>
-      </w:r>
-      <w:proofErr w:type="spellStart"/>
-      <w:r>
-        <w:t>BinnedHour</w:t>
-      </w:r>
-      <w:proofErr w:type="spellEnd"/>
-      <w:r>
-        <w:t xml:space="preserve"> variable </w:t>
-      </w:r>
-      <w:r>
-        <w:t>the late evening hours and the overnight maintenance window bins display very different standard deviations than the rest of the bins. Also, of note the sample count size differs for those two bins. Finally reports should not be added to the overnight bin that includes the maintenance window.</w:t>
+        <w:t xml:space="preserve">for the BinnedHour variable </w:t>
+      </w:r>
+      <w:r>
+        <w:t xml:space="preserve">the late evening hours and the overnight maintenance window bins display very different standard deviations than the rest of the bins. Also, of </w:t>
+      </w:r>
+      <w:r>
+        <w:lastRenderedPageBreak/>
+        <w:t>note the sample count size differs for those two bins. Finally reports should not be added to the overnight bin that includes the maintenance window.</w:t>
       </w:r>
     </w:p>
     <w:p>
@@ -2626,7 +2412,6 @@
         <w:rPr>
           <w:noProof/>
         </w:rPr>
-        <w:lastRenderedPageBreak/>
         <w:drawing>
           <wp:inline distT="0" distB="0" distL="0" distR="0" wp14:anchorId="51D131C4" wp14:editId="4C35FEDE">
             <wp:extent cx="5943600" cy="3668395"/>
@@ -2667,15 +2452,7 @@
         <w:t xml:space="preserve"> </w:t>
       </w:r>
       <w:r>
-        <w:t xml:space="preserve">The graph show that each server tracks the others in terms of reports run at a </w:t>
-      </w:r>
-      <w:proofErr w:type="gramStart"/>
-      <w:r>
-        <w:t>particular hour</w:t>
-      </w:r>
-      <w:proofErr w:type="gramEnd"/>
-      <w:r>
-        <w:t xml:space="preserve">. </w:t>
+        <w:t xml:space="preserve">The graph show that each server tracks the others in terms of reports run at a particular hour. </w:t>
       </w:r>
       <w:r>
         <w:t>A simple interpretation of the results benefits the business directly. The first analysis of the data included an unlogged response variable</w:t>
@@ -2719,21 +2496,24 @@
     <w:tbl>
       <w:tblPr>
         <w:tblStyle w:val="GridTable4-Accent5"/>
+        <w:tblpPr w:leftFromText="180" w:rightFromText="180" w:vertAnchor="text" w:tblpY="1"/>
+        <w:tblOverlap w:val="never"/>
         <w:tblW w:w="0" w:type="auto"/>
         <w:tblLook w:val="04A0" w:firstRow="1" w:lastRow="0" w:firstColumn="1" w:lastColumn="0" w:noHBand="0" w:noVBand="1"/>
       </w:tblPr>
       <w:tblGrid>
-        <w:gridCol w:w="4675"/>
-        <w:gridCol w:w="4675"/>
+        <w:gridCol w:w="2330"/>
+        <w:gridCol w:w="2330"/>
       </w:tblGrid>
       <w:tr>
         <w:trPr>
           <w:cnfStyle w:val="100000000000" w:firstRow="1" w:lastRow="0" w:firstColumn="0" w:lastColumn="0" w:oddVBand="0" w:evenVBand="0" w:oddHBand="0" w:evenHBand="0" w:firstRowFirstColumn="0" w:firstRowLastColumn="0" w:lastRowFirstColumn="0" w:lastRowLastColumn="0"/>
+          <w:trHeight w:val="287"/>
         </w:trPr>
         <w:tc>
           <w:tcPr>
             <w:cnfStyle w:val="001000000000" w:firstRow="0" w:lastRow="0" w:firstColumn="1" w:lastColumn="0" w:oddVBand="0" w:evenVBand="0" w:oddHBand="0" w:evenHBand="0" w:firstRowFirstColumn="0" w:firstRowLastColumn="0" w:lastRowFirstColumn="0" w:lastRowLastColumn="0"/>
-            <w:tcW w:w="4675" w:type="dxa"/>
+            <w:tcW w:w="2330" w:type="dxa"/>
           </w:tcPr>
           <w:p>
             <w:r>
@@ -2743,7 +2523,7 @@
         </w:tc>
         <w:tc>
           <w:tcPr>
-            <w:tcW w:w="4675" w:type="dxa"/>
+            <w:tcW w:w="2330" w:type="dxa"/>
           </w:tcPr>
           <w:p>
             <w:pPr>
@@ -2758,11 +2538,12 @@
       <w:tr>
         <w:trPr>
           <w:cnfStyle w:val="000000100000" w:firstRow="0" w:lastRow="0" w:firstColumn="0" w:lastColumn="0" w:oddVBand="0" w:evenVBand="0" w:oddHBand="1" w:evenHBand="0" w:firstRowFirstColumn="0" w:firstRowLastColumn="0" w:lastRowFirstColumn="0" w:lastRowLastColumn="0"/>
+          <w:trHeight w:val="271"/>
         </w:trPr>
         <w:tc>
           <w:tcPr>
             <w:cnfStyle w:val="001000000000" w:firstRow="0" w:lastRow="0" w:firstColumn="1" w:lastColumn="0" w:oddVBand="0" w:evenVBand="0" w:oddHBand="0" w:evenHBand="0" w:firstRowFirstColumn="0" w:firstRowLastColumn="0" w:lastRowFirstColumn="0" w:lastRowLastColumn="0"/>
-            <w:tcW w:w="4675" w:type="dxa"/>
+            <w:tcW w:w="2330" w:type="dxa"/>
           </w:tcPr>
           <w:p>
             <w:r>
@@ -2772,7 +2553,7 @@
         </w:tc>
         <w:tc>
           <w:tcPr>
-            <w:tcW w:w="4675" w:type="dxa"/>
+            <w:tcW w:w="2330" w:type="dxa"/>
           </w:tcPr>
           <w:p>
             <w:pPr>
@@ -2785,10 +2566,13 @@
         </w:tc>
       </w:tr>
       <w:tr>
+        <w:trPr>
+          <w:trHeight w:val="287"/>
+        </w:trPr>
         <w:tc>
           <w:tcPr>
             <w:cnfStyle w:val="001000000000" w:firstRow="0" w:lastRow="0" w:firstColumn="1" w:lastColumn="0" w:oddVBand="0" w:evenVBand="0" w:oddHBand="0" w:evenHBand="0" w:firstRowFirstColumn="0" w:firstRowLastColumn="0" w:lastRowFirstColumn="0" w:lastRowLastColumn="0"/>
-            <w:tcW w:w="4675" w:type="dxa"/>
+            <w:tcW w:w="2330" w:type="dxa"/>
           </w:tcPr>
           <w:p>
             <w:r>
@@ -2798,7 +2582,7 @@
         </w:tc>
         <w:tc>
           <w:tcPr>
-            <w:tcW w:w="4675" w:type="dxa"/>
+            <w:tcW w:w="2330" w:type="dxa"/>
           </w:tcPr>
           <w:p>
             <w:pPr>
@@ -2813,23 +2597,22 @@
       <w:tr>
         <w:trPr>
           <w:cnfStyle w:val="000000100000" w:firstRow="0" w:lastRow="0" w:firstColumn="0" w:lastColumn="0" w:oddVBand="0" w:evenVBand="0" w:oddHBand="1" w:evenHBand="0" w:firstRowFirstColumn="0" w:firstRowLastColumn="0" w:lastRowFirstColumn="0" w:lastRowLastColumn="0"/>
+          <w:trHeight w:val="271"/>
         </w:trPr>
         <w:tc>
           <w:tcPr>
             <w:cnfStyle w:val="001000000000" w:firstRow="0" w:lastRow="0" w:firstColumn="1" w:lastColumn="0" w:oddVBand="0" w:evenVBand="0" w:oddHBand="0" w:evenHBand="0" w:firstRowFirstColumn="0" w:firstRowLastColumn="0" w:lastRowFirstColumn="0" w:lastRowLastColumn="0"/>
-            <w:tcW w:w="4675" w:type="dxa"/>
-          </w:tcPr>
-          <w:p>
-            <w:proofErr w:type="spellStart"/>
+            <w:tcW w:w="2330" w:type="dxa"/>
+          </w:tcPr>
+          <w:p>
             <w:r>
               <w:t>HourBinned</w:t>
             </w:r>
-            <w:proofErr w:type="spellEnd"/>
-          </w:p>
-        </w:tc>
-        <w:tc>
-          <w:tcPr>
-            <w:tcW w:w="4675" w:type="dxa"/>
+          </w:p>
+        </w:tc>
+        <w:tc>
+          <w:tcPr>
+            <w:tcW w:w="2330" w:type="dxa"/>
           </w:tcPr>
           <w:p>
             <w:pPr>
@@ -2842,22 +2625,23 @@
         </w:tc>
       </w:tr>
       <w:tr>
+        <w:trPr>
+          <w:trHeight w:val="287"/>
+        </w:trPr>
         <w:tc>
           <w:tcPr>
             <w:cnfStyle w:val="001000000000" w:firstRow="0" w:lastRow="0" w:firstColumn="1" w:lastColumn="0" w:oddVBand="0" w:evenVBand="0" w:oddHBand="0" w:evenHBand="0" w:firstRowFirstColumn="0" w:firstRowLastColumn="0" w:lastRowFirstColumn="0" w:lastRowLastColumn="0"/>
-            <w:tcW w:w="4675" w:type="dxa"/>
-          </w:tcPr>
-          <w:p>
-            <w:proofErr w:type="spellStart"/>
+            <w:tcW w:w="2330" w:type="dxa"/>
+          </w:tcPr>
+          <w:p>
             <w:r>
               <w:t>Server:HourBinned</w:t>
             </w:r>
-            <w:proofErr w:type="spellEnd"/>
-          </w:p>
-        </w:tc>
-        <w:tc>
-          <w:tcPr>
-            <w:tcW w:w="4675" w:type="dxa"/>
+          </w:p>
+        </w:tc>
+        <w:tc>
+          <w:tcPr>
+            <w:tcW w:w="2330" w:type="dxa"/>
           </w:tcPr>
           <w:p>
             <w:pPr>
@@ -2995,6 +2779,189 @@
       </w:r>
     </w:p>
     <w:p>
+      <w:pPr>
+        <w:jc w:val="center"/>
+        <w:rPr>
+          <w:b/>
+          <w:bCs/>
+        </w:rPr>
+      </w:pPr>
+      <w:r>
+        <w:rPr>
+          <w:b/>
+          <w:bCs/>
+        </w:rPr>
+        <w:t>ANOVA Type III table for logged response variable</w:t>
+      </w:r>
+    </w:p>
+    <w:tbl>
+      <w:tblPr>
+        <w:tblStyle w:val="GridTable4-Accent5"/>
+        <w:tblpPr w:leftFromText="180" w:rightFromText="180" w:vertAnchor="text" w:tblpY="1"/>
+        <w:tblOverlap w:val="never"/>
+        <w:tblW w:w="0" w:type="auto"/>
+        <w:tblLook w:val="04A0" w:firstRow="1" w:lastRow="0" w:firstColumn="1" w:lastColumn="0" w:noHBand="0" w:noVBand="1"/>
+      </w:tblPr>
+      <w:tblGrid>
+        <w:gridCol w:w="2247"/>
+        <w:gridCol w:w="2247"/>
+      </w:tblGrid>
+      <w:tr>
+        <w:trPr>
+          <w:cnfStyle w:val="100000000000" w:firstRow="1" w:lastRow="0" w:firstColumn="0" w:lastColumn="0" w:oddVBand="0" w:evenVBand="0" w:oddHBand="0" w:evenHBand="0" w:firstRowFirstColumn="0" w:firstRowLastColumn="0" w:lastRowFirstColumn="0" w:lastRowLastColumn="0"/>
+          <w:trHeight w:val="270"/>
+        </w:trPr>
+        <w:tc>
+          <w:tcPr>
+            <w:cnfStyle w:val="001000000000" w:firstRow="0" w:lastRow="0" w:firstColumn="1" w:lastColumn="0" w:oddVBand="0" w:evenVBand="0" w:oddHBand="0" w:evenHBand="0" w:firstRowFirstColumn="0" w:firstRowLastColumn="0" w:lastRowFirstColumn="0" w:lastRowLastColumn="0"/>
+            <w:tcW w:w="2247" w:type="dxa"/>
+          </w:tcPr>
+          <w:p>
+            <w:r>
+              <w:t>Term</w:t>
+            </w:r>
+          </w:p>
+        </w:tc>
+        <w:tc>
+          <w:tcPr>
+            <w:tcW w:w="2247" w:type="dxa"/>
+          </w:tcPr>
+          <w:p>
+            <w:pPr>
+              <w:cnfStyle w:val="100000000000" w:firstRow="1" w:lastRow="0" w:firstColumn="0" w:lastColumn="0" w:oddVBand="0" w:evenVBand="0" w:oddHBand="0" w:evenHBand="0" w:firstRowFirstColumn="0" w:firstRowLastColumn="0" w:lastRowFirstColumn="0" w:lastRowLastColumn="0"/>
+            </w:pPr>
+            <w:r>
+              <w:t>p-value</w:t>
+            </w:r>
+          </w:p>
+        </w:tc>
+      </w:tr>
+      <w:tr>
+        <w:trPr>
+          <w:cnfStyle w:val="000000100000" w:firstRow="0" w:lastRow="0" w:firstColumn="0" w:lastColumn="0" w:oddVBand="0" w:evenVBand="0" w:oddHBand="1" w:evenHBand="0" w:firstRowFirstColumn="0" w:firstRowLastColumn="0" w:lastRowFirstColumn="0" w:lastRowLastColumn="0"/>
+          <w:trHeight w:val="255"/>
+        </w:trPr>
+        <w:tc>
+          <w:tcPr>
+            <w:cnfStyle w:val="001000000000" w:firstRow="0" w:lastRow="0" w:firstColumn="1" w:lastColumn="0" w:oddVBand="0" w:evenVBand="0" w:oddHBand="0" w:evenHBand="0" w:firstRowFirstColumn="0" w:firstRowLastColumn="0" w:lastRowFirstColumn="0" w:lastRowLastColumn="0"/>
+            <w:tcW w:w="2247" w:type="dxa"/>
+          </w:tcPr>
+          <w:p>
+            <w:r>
+              <w:t>(Intercept)</w:t>
+            </w:r>
+          </w:p>
+        </w:tc>
+        <w:tc>
+          <w:tcPr>
+            <w:tcW w:w="2247" w:type="dxa"/>
+          </w:tcPr>
+          <w:p>
+            <w:pPr>
+              <w:cnfStyle w:val="000000100000" w:firstRow="0" w:lastRow="0" w:firstColumn="0" w:lastColumn="0" w:oddVBand="0" w:evenVBand="0" w:oddHBand="1" w:evenHBand="0" w:firstRowFirstColumn="0" w:firstRowLastColumn="0" w:lastRowFirstColumn="0" w:lastRowLastColumn="0"/>
+            </w:pPr>
+            <w:r>
+              <w:t>&lt; 2.2e-16</w:t>
+            </w:r>
+          </w:p>
+        </w:tc>
+      </w:tr>
+      <w:tr>
+        <w:trPr>
+          <w:trHeight w:val="270"/>
+        </w:trPr>
+        <w:tc>
+          <w:tcPr>
+            <w:cnfStyle w:val="001000000000" w:firstRow="0" w:lastRow="0" w:firstColumn="1" w:lastColumn="0" w:oddVBand="0" w:evenVBand="0" w:oddHBand="0" w:evenHBand="0" w:firstRowFirstColumn="0" w:firstRowLastColumn="0" w:lastRowFirstColumn="0" w:lastRowLastColumn="0"/>
+            <w:tcW w:w="2247" w:type="dxa"/>
+          </w:tcPr>
+          <w:p>
+            <w:r>
+              <w:t>Server</w:t>
+            </w:r>
+          </w:p>
+        </w:tc>
+        <w:tc>
+          <w:tcPr>
+            <w:tcW w:w="2247" w:type="dxa"/>
+          </w:tcPr>
+          <w:p>
+            <w:pPr>
+              <w:cnfStyle w:val="000000000000" w:firstRow="0" w:lastRow="0" w:firstColumn="0" w:lastColumn="0" w:oddVBand="0" w:evenVBand="0" w:oddHBand="0" w:evenHBand="0" w:firstRowFirstColumn="0" w:firstRowLastColumn="0" w:lastRowFirstColumn="0" w:lastRowLastColumn="0"/>
+            </w:pPr>
+            <w:r>
+              <w:t>7.631e-06</w:t>
+            </w:r>
+          </w:p>
+        </w:tc>
+      </w:tr>
+      <w:tr>
+        <w:trPr>
+          <w:cnfStyle w:val="000000100000" w:firstRow="0" w:lastRow="0" w:firstColumn="0" w:lastColumn="0" w:oddVBand="0" w:evenVBand="0" w:oddHBand="1" w:evenHBand="0" w:firstRowFirstColumn="0" w:firstRowLastColumn="0" w:lastRowFirstColumn="0" w:lastRowLastColumn="0"/>
+          <w:trHeight w:val="255"/>
+        </w:trPr>
+        <w:tc>
+          <w:tcPr>
+            <w:cnfStyle w:val="001000000000" w:firstRow="0" w:lastRow="0" w:firstColumn="1" w:lastColumn="0" w:oddVBand="0" w:evenVBand="0" w:oddHBand="0" w:evenHBand="0" w:firstRowFirstColumn="0" w:firstRowLastColumn="0" w:lastRowFirstColumn="0" w:lastRowLastColumn="0"/>
+            <w:tcW w:w="2247" w:type="dxa"/>
+          </w:tcPr>
+          <w:p>
+            <w:r>
+              <w:t>HourBinned</w:t>
+            </w:r>
+          </w:p>
+        </w:tc>
+        <w:tc>
+          <w:tcPr>
+            <w:tcW w:w="2247" w:type="dxa"/>
+          </w:tcPr>
+          <w:p>
+            <w:pPr>
+              <w:cnfStyle w:val="000000100000" w:firstRow="0" w:lastRow="0" w:firstColumn="0" w:lastColumn="0" w:oddVBand="0" w:evenVBand="0" w:oddHBand="1" w:evenHBand="0" w:firstRowFirstColumn="0" w:firstRowLastColumn="0" w:lastRowFirstColumn="0" w:lastRowLastColumn="0"/>
+            </w:pPr>
+            <w:r>
+              <w:t>&lt; 2.2e-16</w:t>
+            </w:r>
+          </w:p>
+        </w:tc>
+      </w:tr>
+      <w:tr>
+        <w:trPr>
+          <w:trHeight w:val="270"/>
+        </w:trPr>
+        <w:tc>
+          <w:tcPr>
+            <w:cnfStyle w:val="001000000000" w:firstRow="0" w:lastRow="0" w:firstColumn="1" w:lastColumn="0" w:oddVBand="0" w:evenVBand="0" w:oddHBand="0" w:evenHBand="0" w:firstRowFirstColumn="0" w:firstRowLastColumn="0" w:lastRowFirstColumn="0" w:lastRowLastColumn="0"/>
+            <w:tcW w:w="2247" w:type="dxa"/>
+          </w:tcPr>
+          <w:p>
+            <w:r>
+              <w:t>Server:HourBinned</w:t>
+            </w:r>
+          </w:p>
+        </w:tc>
+        <w:tc>
+          <w:tcPr>
+            <w:tcW w:w="2247" w:type="dxa"/>
+          </w:tcPr>
+          <w:p>
+            <w:pPr>
+              <w:cnfStyle w:val="000000000000" w:firstRow="0" w:lastRow="0" w:firstColumn="0" w:lastColumn="0" w:oddVBand="0" w:evenVBand="0" w:oddHBand="0" w:evenHBand="0" w:firstRowFirstColumn="0" w:firstRowLastColumn="0" w:lastRowFirstColumn="0" w:lastRowLastColumn="0"/>
+            </w:pPr>
+            <w:r>
+              <w:t>&lt; 2.2e-16</w:t>
+            </w:r>
+          </w:p>
+        </w:tc>
+      </w:tr>
+    </w:tbl>
+    <w:p/>
+    <w:p>
+      <w:r>
+        <w:t>The type III ANOVA table again shows that both the interaction term as well as the individual terms are significant.</w:t>
+      </w:r>
+    </w:p>
+    <w:p>
       <w:r>
         <w:tab/>
         <w:t>The summary tables for the logged response variable are displayed below</w:t>
@@ -3060,19 +3027,48 @@
                 <w:sz w:val="17"/>
                 <w:szCs w:val="17"/>
               </w:rPr>
-              <w:t>&lt;</w:t>
-            </w:r>
-            <w:proofErr w:type="spellStart"/>
-            <w:r>
+              <w:t>&lt;fctr&gt;</w:t>
+            </w:r>
+          </w:p>
+        </w:tc>
+        <w:tc>
+          <w:tcPr>
+            <w:tcW w:w="0" w:type="auto"/>
+            <w:noWrap/>
+            <w:hideMark/>
+          </w:tcPr>
+          <w:p>
+            <w:pPr>
+              <w:jc w:val="right"/>
+              <w:cnfStyle w:val="100000000000" w:firstRow="1" w:lastRow="0" w:firstColumn="0" w:lastColumn="0" w:oddVBand="0" w:evenVBand="0" w:oddHBand="0" w:evenHBand="0" w:firstRowFirstColumn="0" w:firstRowLastColumn="0" w:lastRowFirstColumn="0" w:lastRowLastColumn="0"/>
+              <w:rPr>
+                <w:rFonts w:ascii="Lucida Sans" w:eastAsia="Times New Roman" w:hAnsi="Lucida Sans" w:cs="Times New Roman"/>
+                <w:color w:val="000000"/>
+                <w:sz w:val="20"/>
+                <w:szCs w:val="20"/>
+              </w:rPr>
+            </w:pPr>
+            <w:r>
+              <w:rPr>
+                <w:rFonts w:ascii="Lucida Sans" w:eastAsia="Times New Roman" w:hAnsi="Lucida Sans" w:cs="Times New Roman"/>
+                <w:color w:val="000000"/>
+                <w:sz w:val="20"/>
+                <w:szCs w:val="20"/>
+              </w:rPr>
+              <w:t>N</w:t>
+            </w:r>
+          </w:p>
+          <w:p>
+            <w:pPr>
+              <w:jc w:val="right"/>
+              <w:cnfStyle w:val="100000000000" w:firstRow="1" w:lastRow="0" w:firstColumn="0" w:lastColumn="0" w:oddVBand="0" w:evenVBand="0" w:oddHBand="0" w:evenHBand="0" w:firstRowFirstColumn="0" w:firstRowLastColumn="0" w:lastRowFirstColumn="0" w:lastRowLastColumn="0"/>
               <w:rPr>
                 <w:rFonts w:ascii="Lucida Sans" w:eastAsia="Times New Roman" w:hAnsi="Lucida Sans" w:cs="Times New Roman"/>
                 <w:color w:val="000000"/>
                 <w:sz w:val="17"/>
                 <w:szCs w:val="17"/>
               </w:rPr>
-              <w:t>fctr</w:t>
-            </w:r>
-            <w:proofErr w:type="spellEnd"/>
+            </w:pPr>
             <w:r>
               <w:rPr>
                 <w:rFonts w:ascii="Lucida Sans" w:eastAsia="Times New Roman" w:hAnsi="Lucida Sans" w:cs="Times New Roman"/>
@@ -3080,7 +3076,7 @@
                 <w:sz w:val="17"/>
                 <w:szCs w:val="17"/>
               </w:rPr>
-              <w:t>&gt;</w:t>
+              <w:t>&lt;dbl&gt;</w:t>
             </w:r>
           </w:p>
         </w:tc>
@@ -3108,7 +3104,7 @@
                 <w:sz w:val="20"/>
                 <w:szCs w:val="20"/>
               </w:rPr>
-              <w:t>N</w:t>
+              <w:t>Mean</w:t>
             </w:r>
           </w:p>
           <w:p>
@@ -3129,19 +3125,48 @@
                 <w:sz w:val="17"/>
                 <w:szCs w:val="17"/>
               </w:rPr>
-              <w:t>&lt;</w:t>
-            </w:r>
-            <w:proofErr w:type="spellStart"/>
-            <w:r>
+              <w:t>&lt;dbl&gt;</w:t>
+            </w:r>
+          </w:p>
+        </w:tc>
+        <w:tc>
+          <w:tcPr>
+            <w:tcW w:w="0" w:type="auto"/>
+            <w:noWrap/>
+            <w:hideMark/>
+          </w:tcPr>
+          <w:p>
+            <w:pPr>
+              <w:jc w:val="right"/>
+              <w:cnfStyle w:val="100000000000" w:firstRow="1" w:lastRow="0" w:firstColumn="0" w:lastColumn="0" w:oddVBand="0" w:evenVBand="0" w:oddHBand="0" w:evenHBand="0" w:firstRowFirstColumn="0" w:firstRowLastColumn="0" w:lastRowFirstColumn="0" w:lastRowLastColumn="0"/>
+              <w:rPr>
+                <w:rFonts w:ascii="Lucida Sans" w:eastAsia="Times New Roman" w:hAnsi="Lucida Sans" w:cs="Times New Roman"/>
+                <w:color w:val="000000"/>
+                <w:sz w:val="20"/>
+                <w:szCs w:val="20"/>
+              </w:rPr>
+            </w:pPr>
+            <w:r>
+              <w:rPr>
+                <w:rFonts w:ascii="Lucida Sans" w:eastAsia="Times New Roman" w:hAnsi="Lucida Sans" w:cs="Times New Roman"/>
+                <w:color w:val="000000"/>
+                <w:sz w:val="20"/>
+                <w:szCs w:val="20"/>
+              </w:rPr>
+              <w:t>SD</w:t>
+            </w:r>
+          </w:p>
+          <w:p>
+            <w:pPr>
+              <w:jc w:val="right"/>
+              <w:cnfStyle w:val="100000000000" w:firstRow="1" w:lastRow="0" w:firstColumn="0" w:lastColumn="0" w:oddVBand="0" w:evenVBand="0" w:oddHBand="0" w:evenHBand="0" w:firstRowFirstColumn="0" w:firstRowLastColumn="0" w:lastRowFirstColumn="0" w:lastRowLastColumn="0"/>
               <w:rPr>
                 <w:rFonts w:ascii="Lucida Sans" w:eastAsia="Times New Roman" w:hAnsi="Lucida Sans" w:cs="Times New Roman"/>
                 <w:color w:val="000000"/>
                 <w:sz w:val="17"/>
                 <w:szCs w:val="17"/>
               </w:rPr>
-              <w:t>dbl</w:t>
-            </w:r>
-            <w:proofErr w:type="spellEnd"/>
+            </w:pPr>
             <w:r>
               <w:rPr>
                 <w:rFonts w:ascii="Lucida Sans" w:eastAsia="Times New Roman" w:hAnsi="Lucida Sans" w:cs="Times New Roman"/>
@@ -3149,7 +3174,7 @@
                 <w:sz w:val="17"/>
                 <w:szCs w:val="17"/>
               </w:rPr>
-              <w:t>&gt;</w:t>
+              <w:t>&lt;dbl&gt;</w:t>
             </w:r>
           </w:p>
         </w:tc>
@@ -3177,7 +3202,7 @@
                 <w:sz w:val="20"/>
                 <w:szCs w:val="20"/>
               </w:rPr>
-              <w:t>Mean</w:t>
+              <w:t>SE</w:t>
             </w:r>
           </w:p>
           <w:p>
@@ -3198,165 +3223,7 @@
                 <w:sz w:val="17"/>
                 <w:szCs w:val="17"/>
               </w:rPr>
-              <w:t>&lt;</w:t>
-            </w:r>
-            <w:proofErr w:type="spellStart"/>
-            <w:r>
-              <w:rPr>
-                <w:rFonts w:ascii="Lucida Sans" w:eastAsia="Times New Roman" w:hAnsi="Lucida Sans" w:cs="Times New Roman"/>
-                <w:color w:val="000000"/>
-                <w:sz w:val="17"/>
-                <w:szCs w:val="17"/>
-              </w:rPr>
-              <w:t>dbl</w:t>
-            </w:r>
-            <w:proofErr w:type="spellEnd"/>
-            <w:r>
-              <w:rPr>
-                <w:rFonts w:ascii="Lucida Sans" w:eastAsia="Times New Roman" w:hAnsi="Lucida Sans" w:cs="Times New Roman"/>
-                <w:color w:val="000000"/>
-                <w:sz w:val="17"/>
-                <w:szCs w:val="17"/>
-              </w:rPr>
-              <w:t>&gt;</w:t>
-            </w:r>
-          </w:p>
-        </w:tc>
-        <w:tc>
-          <w:tcPr>
-            <w:tcW w:w="0" w:type="auto"/>
-            <w:noWrap/>
-            <w:hideMark/>
-          </w:tcPr>
-          <w:p>
-            <w:pPr>
-              <w:jc w:val="right"/>
-              <w:cnfStyle w:val="100000000000" w:firstRow="1" w:lastRow="0" w:firstColumn="0" w:lastColumn="0" w:oddVBand="0" w:evenVBand="0" w:oddHBand="0" w:evenHBand="0" w:firstRowFirstColumn="0" w:firstRowLastColumn="0" w:lastRowFirstColumn="0" w:lastRowLastColumn="0"/>
-              <w:rPr>
-                <w:rFonts w:ascii="Lucida Sans" w:eastAsia="Times New Roman" w:hAnsi="Lucida Sans" w:cs="Times New Roman"/>
-                <w:color w:val="000000"/>
-                <w:sz w:val="20"/>
-                <w:szCs w:val="20"/>
-              </w:rPr>
-            </w:pPr>
-            <w:r>
-              <w:rPr>
-                <w:rFonts w:ascii="Lucida Sans" w:eastAsia="Times New Roman" w:hAnsi="Lucida Sans" w:cs="Times New Roman"/>
-                <w:color w:val="000000"/>
-                <w:sz w:val="20"/>
-                <w:szCs w:val="20"/>
-              </w:rPr>
-              <w:t>SD</w:t>
-            </w:r>
-          </w:p>
-          <w:p>
-            <w:pPr>
-              <w:jc w:val="right"/>
-              <w:cnfStyle w:val="100000000000" w:firstRow="1" w:lastRow="0" w:firstColumn="0" w:lastColumn="0" w:oddVBand="0" w:evenVBand="0" w:oddHBand="0" w:evenHBand="0" w:firstRowFirstColumn="0" w:firstRowLastColumn="0" w:lastRowFirstColumn="0" w:lastRowLastColumn="0"/>
-              <w:rPr>
-                <w:rFonts w:ascii="Lucida Sans" w:eastAsia="Times New Roman" w:hAnsi="Lucida Sans" w:cs="Times New Roman"/>
-                <w:color w:val="000000"/>
-                <w:sz w:val="17"/>
-                <w:szCs w:val="17"/>
-              </w:rPr>
-            </w:pPr>
-            <w:r>
-              <w:rPr>
-                <w:rFonts w:ascii="Lucida Sans" w:eastAsia="Times New Roman" w:hAnsi="Lucida Sans" w:cs="Times New Roman"/>
-                <w:color w:val="000000"/>
-                <w:sz w:val="17"/>
-                <w:szCs w:val="17"/>
-              </w:rPr>
-              <w:t>&lt;</w:t>
-            </w:r>
-            <w:proofErr w:type="spellStart"/>
-            <w:r>
-              <w:rPr>
-                <w:rFonts w:ascii="Lucida Sans" w:eastAsia="Times New Roman" w:hAnsi="Lucida Sans" w:cs="Times New Roman"/>
-                <w:color w:val="000000"/>
-                <w:sz w:val="17"/>
-                <w:szCs w:val="17"/>
-              </w:rPr>
-              <w:t>dbl</w:t>
-            </w:r>
-            <w:proofErr w:type="spellEnd"/>
-            <w:r>
-              <w:rPr>
-                <w:rFonts w:ascii="Lucida Sans" w:eastAsia="Times New Roman" w:hAnsi="Lucida Sans" w:cs="Times New Roman"/>
-                <w:color w:val="000000"/>
-                <w:sz w:val="17"/>
-                <w:szCs w:val="17"/>
-              </w:rPr>
-              <w:t>&gt;</w:t>
-            </w:r>
-          </w:p>
-        </w:tc>
-        <w:tc>
-          <w:tcPr>
-            <w:tcW w:w="0" w:type="auto"/>
-            <w:noWrap/>
-            <w:hideMark/>
-          </w:tcPr>
-          <w:p>
-            <w:pPr>
-              <w:jc w:val="right"/>
-              <w:cnfStyle w:val="100000000000" w:firstRow="1" w:lastRow="0" w:firstColumn="0" w:lastColumn="0" w:oddVBand="0" w:evenVBand="0" w:oddHBand="0" w:evenHBand="0" w:firstRowFirstColumn="0" w:firstRowLastColumn="0" w:lastRowFirstColumn="0" w:lastRowLastColumn="0"/>
-              <w:rPr>
-                <w:rFonts w:ascii="Lucida Sans" w:eastAsia="Times New Roman" w:hAnsi="Lucida Sans" w:cs="Times New Roman"/>
-                <w:color w:val="000000"/>
-                <w:sz w:val="20"/>
-                <w:szCs w:val="20"/>
-              </w:rPr>
-            </w:pPr>
-            <w:r>
-              <w:rPr>
-                <w:rFonts w:ascii="Lucida Sans" w:eastAsia="Times New Roman" w:hAnsi="Lucida Sans" w:cs="Times New Roman"/>
-                <w:color w:val="000000"/>
-                <w:sz w:val="20"/>
-                <w:szCs w:val="20"/>
-              </w:rPr>
-              <w:t>SE</w:t>
-            </w:r>
-          </w:p>
-          <w:p>
-            <w:pPr>
-              <w:jc w:val="right"/>
-              <w:cnfStyle w:val="100000000000" w:firstRow="1" w:lastRow="0" w:firstColumn="0" w:lastColumn="0" w:oddVBand="0" w:evenVBand="0" w:oddHBand="0" w:evenHBand="0" w:firstRowFirstColumn="0" w:firstRowLastColumn="0" w:lastRowFirstColumn="0" w:lastRowLastColumn="0"/>
-              <w:rPr>
-                <w:rFonts w:ascii="Lucida Sans" w:eastAsia="Times New Roman" w:hAnsi="Lucida Sans" w:cs="Times New Roman"/>
-                <w:color w:val="000000"/>
-                <w:sz w:val="17"/>
-                <w:szCs w:val="17"/>
-              </w:rPr>
-            </w:pPr>
-            <w:r>
-              <w:rPr>
-                <w:rFonts w:ascii="Lucida Sans" w:eastAsia="Times New Roman" w:hAnsi="Lucida Sans" w:cs="Times New Roman"/>
-                <w:color w:val="000000"/>
-                <w:sz w:val="17"/>
-                <w:szCs w:val="17"/>
-              </w:rPr>
-              <w:t>&lt;</w:t>
-            </w:r>
-            <w:proofErr w:type="spellStart"/>
-            <w:r>
-              <w:rPr>
-                <w:rFonts w:ascii="Lucida Sans" w:eastAsia="Times New Roman" w:hAnsi="Lucida Sans" w:cs="Times New Roman"/>
-                <w:color w:val="000000"/>
-                <w:sz w:val="17"/>
-                <w:szCs w:val="17"/>
-              </w:rPr>
-              <w:t>dbl</w:t>
-            </w:r>
-            <w:proofErr w:type="spellEnd"/>
-            <w:r>
-              <w:rPr>
-                <w:rFonts w:ascii="Lucida Sans" w:eastAsia="Times New Roman" w:hAnsi="Lucida Sans" w:cs="Times New Roman"/>
-                <w:color w:val="000000"/>
-                <w:sz w:val="17"/>
-                <w:szCs w:val="17"/>
-              </w:rPr>
-              <w:t>&gt;</w:t>
+              <w:t>&lt;dbl&gt;</w:t>
             </w:r>
           </w:p>
         </w:tc>
@@ -3799,15 +3666,7 @@
     <w:p/>
     <w:p>
       <w:r>
-        <w:t xml:space="preserve">The mean and standard deviation of the logged </w:t>
-      </w:r>
-      <w:proofErr w:type="spellStart"/>
-      <w:r>
-        <w:t>ReportDeliveryTime</w:t>
-      </w:r>
-      <w:proofErr w:type="spellEnd"/>
-      <w:r>
-        <w:t xml:space="preserve"> track extremely close now with respect to the server variable.</w:t>
+        <w:t>The mean and standard deviation of the logged ReportDeliveryTime track extremely close now with respect to the server variable.</w:t>
       </w:r>
     </w:p>
     <w:tbl>
@@ -3844,7 +3703,6 @@
                 <w:szCs w:val="20"/>
               </w:rPr>
             </w:pPr>
-            <w:proofErr w:type="spellStart"/>
             <w:r>
               <w:rPr>
                 <w:rFonts w:ascii="Lucida Sans" w:eastAsia="Times New Roman" w:hAnsi="Lucida Sans" w:cs="Times New Roman"/>
@@ -3854,7 +3712,6 @@
               </w:rPr>
               <w:t>HourBinned</w:t>
             </w:r>
-            <w:proofErr w:type="spellEnd"/>
           </w:p>
           <w:p>
             <w:pPr>
@@ -3872,19 +3729,48 @@
                 <w:sz w:val="17"/>
                 <w:szCs w:val="17"/>
               </w:rPr>
-              <w:t>&lt;</w:t>
-            </w:r>
-            <w:proofErr w:type="spellStart"/>
-            <w:r>
+              <w:t>&lt;fctr&gt;</w:t>
+            </w:r>
+          </w:p>
+        </w:tc>
+        <w:tc>
+          <w:tcPr>
+            <w:tcW w:w="0" w:type="auto"/>
+            <w:noWrap/>
+            <w:hideMark/>
+          </w:tcPr>
+          <w:p>
+            <w:pPr>
+              <w:jc w:val="right"/>
+              <w:cnfStyle w:val="100000000000" w:firstRow="1" w:lastRow="0" w:firstColumn="0" w:lastColumn="0" w:oddVBand="0" w:evenVBand="0" w:oddHBand="0" w:evenHBand="0" w:firstRowFirstColumn="0" w:firstRowLastColumn="0" w:lastRowFirstColumn="0" w:lastRowLastColumn="0"/>
+              <w:rPr>
+                <w:rFonts w:ascii="Lucida Sans" w:eastAsia="Times New Roman" w:hAnsi="Lucida Sans" w:cs="Times New Roman"/>
+                <w:color w:val="000000"/>
+                <w:sz w:val="20"/>
+                <w:szCs w:val="20"/>
+              </w:rPr>
+            </w:pPr>
+            <w:r>
+              <w:rPr>
+                <w:rFonts w:ascii="Lucida Sans" w:eastAsia="Times New Roman" w:hAnsi="Lucida Sans" w:cs="Times New Roman"/>
+                <w:color w:val="000000"/>
+                <w:sz w:val="20"/>
+                <w:szCs w:val="20"/>
+              </w:rPr>
+              <w:t>N</w:t>
+            </w:r>
+          </w:p>
+          <w:p>
+            <w:pPr>
+              <w:jc w:val="right"/>
+              <w:cnfStyle w:val="100000000000" w:firstRow="1" w:lastRow="0" w:firstColumn="0" w:lastColumn="0" w:oddVBand="0" w:evenVBand="0" w:oddHBand="0" w:evenHBand="0" w:firstRowFirstColumn="0" w:firstRowLastColumn="0" w:lastRowFirstColumn="0" w:lastRowLastColumn="0"/>
               <w:rPr>
                 <w:rFonts w:ascii="Lucida Sans" w:eastAsia="Times New Roman" w:hAnsi="Lucida Sans" w:cs="Times New Roman"/>
                 <w:color w:val="000000"/>
                 <w:sz w:val="17"/>
                 <w:szCs w:val="17"/>
               </w:rPr>
-              <w:t>fctr</w:t>
-            </w:r>
-            <w:proofErr w:type="spellEnd"/>
+            </w:pPr>
             <w:r>
               <w:rPr>
                 <w:rFonts w:ascii="Lucida Sans" w:eastAsia="Times New Roman" w:hAnsi="Lucida Sans" w:cs="Times New Roman"/>
@@ -3892,7 +3778,7 @@
                 <w:sz w:val="17"/>
                 <w:szCs w:val="17"/>
               </w:rPr>
-              <w:t>&gt;</w:t>
+              <w:t>&lt;dbl&gt;</w:t>
             </w:r>
           </w:p>
         </w:tc>
@@ -3920,7 +3806,7 @@
                 <w:sz w:val="20"/>
                 <w:szCs w:val="20"/>
               </w:rPr>
-              <w:t>N</w:t>
+              <w:t>Mean</w:t>
             </w:r>
           </w:p>
           <w:p>
@@ -3941,19 +3827,48 @@
                 <w:sz w:val="17"/>
                 <w:szCs w:val="17"/>
               </w:rPr>
-              <w:t>&lt;</w:t>
-            </w:r>
-            <w:proofErr w:type="spellStart"/>
-            <w:r>
+              <w:t>&lt;dbl&gt;</w:t>
+            </w:r>
+          </w:p>
+        </w:tc>
+        <w:tc>
+          <w:tcPr>
+            <w:tcW w:w="0" w:type="auto"/>
+            <w:noWrap/>
+            <w:hideMark/>
+          </w:tcPr>
+          <w:p>
+            <w:pPr>
+              <w:jc w:val="right"/>
+              <w:cnfStyle w:val="100000000000" w:firstRow="1" w:lastRow="0" w:firstColumn="0" w:lastColumn="0" w:oddVBand="0" w:evenVBand="0" w:oddHBand="0" w:evenHBand="0" w:firstRowFirstColumn="0" w:firstRowLastColumn="0" w:lastRowFirstColumn="0" w:lastRowLastColumn="0"/>
+              <w:rPr>
+                <w:rFonts w:ascii="Lucida Sans" w:eastAsia="Times New Roman" w:hAnsi="Lucida Sans" w:cs="Times New Roman"/>
+                <w:color w:val="000000"/>
+                <w:sz w:val="20"/>
+                <w:szCs w:val="20"/>
+              </w:rPr>
+            </w:pPr>
+            <w:r>
+              <w:rPr>
+                <w:rFonts w:ascii="Lucida Sans" w:eastAsia="Times New Roman" w:hAnsi="Lucida Sans" w:cs="Times New Roman"/>
+                <w:color w:val="000000"/>
+                <w:sz w:val="20"/>
+                <w:szCs w:val="20"/>
+              </w:rPr>
+              <w:t>SD</w:t>
+            </w:r>
+          </w:p>
+          <w:p>
+            <w:pPr>
+              <w:jc w:val="right"/>
+              <w:cnfStyle w:val="100000000000" w:firstRow="1" w:lastRow="0" w:firstColumn="0" w:lastColumn="0" w:oddVBand="0" w:evenVBand="0" w:oddHBand="0" w:evenHBand="0" w:firstRowFirstColumn="0" w:firstRowLastColumn="0" w:lastRowFirstColumn="0" w:lastRowLastColumn="0"/>
               <w:rPr>
                 <w:rFonts w:ascii="Lucida Sans" w:eastAsia="Times New Roman" w:hAnsi="Lucida Sans" w:cs="Times New Roman"/>
                 <w:color w:val="000000"/>
                 <w:sz w:val="17"/>
                 <w:szCs w:val="17"/>
               </w:rPr>
-              <w:t>dbl</w:t>
-            </w:r>
-            <w:proofErr w:type="spellEnd"/>
+            </w:pPr>
             <w:r>
               <w:rPr>
                 <w:rFonts w:ascii="Lucida Sans" w:eastAsia="Times New Roman" w:hAnsi="Lucida Sans" w:cs="Times New Roman"/>
@@ -3961,7 +3876,7 @@
                 <w:sz w:val="17"/>
                 <w:szCs w:val="17"/>
               </w:rPr>
-              <w:t>&gt;</w:t>
+              <w:t>&lt;dbl&gt;</w:t>
             </w:r>
           </w:p>
         </w:tc>
@@ -3989,7 +3904,7 @@
                 <w:sz w:val="20"/>
                 <w:szCs w:val="20"/>
               </w:rPr>
-              <w:t>Mean</w:t>
+              <w:t>SE</w:t>
             </w:r>
           </w:p>
           <w:p>
@@ -4010,165 +3925,7 @@
                 <w:sz w:val="17"/>
                 <w:szCs w:val="17"/>
               </w:rPr>
-              <w:t>&lt;</w:t>
-            </w:r>
-            <w:proofErr w:type="spellStart"/>
-            <w:r>
-              <w:rPr>
-                <w:rFonts w:ascii="Lucida Sans" w:eastAsia="Times New Roman" w:hAnsi="Lucida Sans" w:cs="Times New Roman"/>
-                <w:color w:val="000000"/>
-                <w:sz w:val="17"/>
-                <w:szCs w:val="17"/>
-              </w:rPr>
-              <w:t>dbl</w:t>
-            </w:r>
-            <w:proofErr w:type="spellEnd"/>
-            <w:r>
-              <w:rPr>
-                <w:rFonts w:ascii="Lucida Sans" w:eastAsia="Times New Roman" w:hAnsi="Lucida Sans" w:cs="Times New Roman"/>
-                <w:color w:val="000000"/>
-                <w:sz w:val="17"/>
-                <w:szCs w:val="17"/>
-              </w:rPr>
-              <w:t>&gt;</w:t>
-            </w:r>
-          </w:p>
-        </w:tc>
-        <w:tc>
-          <w:tcPr>
-            <w:tcW w:w="0" w:type="auto"/>
-            <w:noWrap/>
-            <w:hideMark/>
-          </w:tcPr>
-          <w:p>
-            <w:pPr>
-              <w:jc w:val="right"/>
-              <w:cnfStyle w:val="100000000000" w:firstRow="1" w:lastRow="0" w:firstColumn="0" w:lastColumn="0" w:oddVBand="0" w:evenVBand="0" w:oddHBand="0" w:evenHBand="0" w:firstRowFirstColumn="0" w:firstRowLastColumn="0" w:lastRowFirstColumn="0" w:lastRowLastColumn="0"/>
-              <w:rPr>
-                <w:rFonts w:ascii="Lucida Sans" w:eastAsia="Times New Roman" w:hAnsi="Lucida Sans" w:cs="Times New Roman"/>
-                <w:color w:val="000000"/>
-                <w:sz w:val="20"/>
-                <w:szCs w:val="20"/>
-              </w:rPr>
-            </w:pPr>
-            <w:r>
-              <w:rPr>
-                <w:rFonts w:ascii="Lucida Sans" w:eastAsia="Times New Roman" w:hAnsi="Lucida Sans" w:cs="Times New Roman"/>
-                <w:color w:val="000000"/>
-                <w:sz w:val="20"/>
-                <w:szCs w:val="20"/>
-              </w:rPr>
-              <w:t>SD</w:t>
-            </w:r>
-          </w:p>
-          <w:p>
-            <w:pPr>
-              <w:jc w:val="right"/>
-              <w:cnfStyle w:val="100000000000" w:firstRow="1" w:lastRow="0" w:firstColumn="0" w:lastColumn="0" w:oddVBand="0" w:evenVBand="0" w:oddHBand="0" w:evenHBand="0" w:firstRowFirstColumn="0" w:firstRowLastColumn="0" w:lastRowFirstColumn="0" w:lastRowLastColumn="0"/>
-              <w:rPr>
-                <w:rFonts w:ascii="Lucida Sans" w:eastAsia="Times New Roman" w:hAnsi="Lucida Sans" w:cs="Times New Roman"/>
-                <w:color w:val="000000"/>
-                <w:sz w:val="17"/>
-                <w:szCs w:val="17"/>
-              </w:rPr>
-            </w:pPr>
-            <w:r>
-              <w:rPr>
-                <w:rFonts w:ascii="Lucida Sans" w:eastAsia="Times New Roman" w:hAnsi="Lucida Sans" w:cs="Times New Roman"/>
-                <w:color w:val="000000"/>
-                <w:sz w:val="17"/>
-                <w:szCs w:val="17"/>
-              </w:rPr>
-              <w:t>&lt;</w:t>
-            </w:r>
-            <w:proofErr w:type="spellStart"/>
-            <w:r>
-              <w:rPr>
-                <w:rFonts w:ascii="Lucida Sans" w:eastAsia="Times New Roman" w:hAnsi="Lucida Sans" w:cs="Times New Roman"/>
-                <w:color w:val="000000"/>
-                <w:sz w:val="17"/>
-                <w:szCs w:val="17"/>
-              </w:rPr>
-              <w:t>dbl</w:t>
-            </w:r>
-            <w:proofErr w:type="spellEnd"/>
-            <w:r>
-              <w:rPr>
-                <w:rFonts w:ascii="Lucida Sans" w:eastAsia="Times New Roman" w:hAnsi="Lucida Sans" w:cs="Times New Roman"/>
-                <w:color w:val="000000"/>
-                <w:sz w:val="17"/>
-                <w:szCs w:val="17"/>
-              </w:rPr>
-              <w:t>&gt;</w:t>
-            </w:r>
-          </w:p>
-        </w:tc>
-        <w:tc>
-          <w:tcPr>
-            <w:tcW w:w="0" w:type="auto"/>
-            <w:noWrap/>
-            <w:hideMark/>
-          </w:tcPr>
-          <w:p>
-            <w:pPr>
-              <w:jc w:val="right"/>
-              <w:cnfStyle w:val="100000000000" w:firstRow="1" w:lastRow="0" w:firstColumn="0" w:lastColumn="0" w:oddVBand="0" w:evenVBand="0" w:oddHBand="0" w:evenHBand="0" w:firstRowFirstColumn="0" w:firstRowLastColumn="0" w:lastRowFirstColumn="0" w:lastRowLastColumn="0"/>
-              <w:rPr>
-                <w:rFonts w:ascii="Lucida Sans" w:eastAsia="Times New Roman" w:hAnsi="Lucida Sans" w:cs="Times New Roman"/>
-                <w:color w:val="000000"/>
-                <w:sz w:val="20"/>
-                <w:szCs w:val="20"/>
-              </w:rPr>
-            </w:pPr>
-            <w:r>
-              <w:rPr>
-                <w:rFonts w:ascii="Lucida Sans" w:eastAsia="Times New Roman" w:hAnsi="Lucida Sans" w:cs="Times New Roman"/>
-                <w:color w:val="000000"/>
-                <w:sz w:val="20"/>
-                <w:szCs w:val="20"/>
-              </w:rPr>
-              <w:t>SE</w:t>
-            </w:r>
-          </w:p>
-          <w:p>
-            <w:pPr>
-              <w:jc w:val="right"/>
-              <w:cnfStyle w:val="100000000000" w:firstRow="1" w:lastRow="0" w:firstColumn="0" w:lastColumn="0" w:oddVBand="0" w:evenVBand="0" w:oddHBand="0" w:evenHBand="0" w:firstRowFirstColumn="0" w:firstRowLastColumn="0" w:lastRowFirstColumn="0" w:lastRowLastColumn="0"/>
-              <w:rPr>
-                <w:rFonts w:ascii="Lucida Sans" w:eastAsia="Times New Roman" w:hAnsi="Lucida Sans" w:cs="Times New Roman"/>
-                <w:color w:val="000000"/>
-                <w:sz w:val="17"/>
-                <w:szCs w:val="17"/>
-              </w:rPr>
-            </w:pPr>
-            <w:r>
-              <w:rPr>
-                <w:rFonts w:ascii="Lucida Sans" w:eastAsia="Times New Roman" w:hAnsi="Lucida Sans" w:cs="Times New Roman"/>
-                <w:color w:val="000000"/>
-                <w:sz w:val="17"/>
-                <w:szCs w:val="17"/>
-              </w:rPr>
-              <w:t>&lt;</w:t>
-            </w:r>
-            <w:proofErr w:type="spellStart"/>
-            <w:r>
-              <w:rPr>
-                <w:rFonts w:ascii="Lucida Sans" w:eastAsia="Times New Roman" w:hAnsi="Lucida Sans" w:cs="Times New Roman"/>
-                <w:color w:val="000000"/>
-                <w:sz w:val="17"/>
-                <w:szCs w:val="17"/>
-              </w:rPr>
-              <w:t>dbl</w:t>
-            </w:r>
-            <w:proofErr w:type="spellEnd"/>
-            <w:r>
-              <w:rPr>
-                <w:rFonts w:ascii="Lucida Sans" w:eastAsia="Times New Roman" w:hAnsi="Lucida Sans" w:cs="Times New Roman"/>
-                <w:color w:val="000000"/>
-                <w:sz w:val="17"/>
-                <w:szCs w:val="17"/>
-              </w:rPr>
-              <w:t>&gt;</w:t>
+              <w:t>&lt;dbl&gt;</w:t>
             </w:r>
           </w:p>
         </w:tc>
@@ -5189,25 +4946,41 @@
     <w:p/>
     <w:p>
       <w:r>
-        <w:t xml:space="preserve">The </w:t>
-      </w:r>
-      <w:proofErr w:type="spellStart"/>
-      <w:r>
-        <w:t>HourBinned</w:t>
-      </w:r>
-      <w:proofErr w:type="spellEnd"/>
-      <w:r>
-        <w:t xml:space="preserve"> variable does display some differences in standard deviation. </w:t>
+        <w:t xml:space="preserve">The HourBinned variable does display some differences in standard deviation. </w:t>
       </w:r>
       <w:r>
         <w:t>This issue is examined below</w:t>
       </w:r>
       <w:r>
-        <w:t>. Please note that the over night and late evening hours were dropped from the model.</w:t>
+        <w:t xml:space="preserve">. </w:t>
+      </w:r>
+      <w:r>
+        <w:rPr>
+          <w:b/>
+          <w:bCs/>
+        </w:rPr>
+        <w:t>Please note</w:t>
+      </w:r>
+      <w:r>
+        <w:rPr>
+          <w:b/>
+          <w:bCs/>
+        </w:rPr>
+        <w:t>:</w:t>
+      </w:r>
+      <w:r>
+        <w:t xml:space="preserve"> </w:t>
+      </w:r>
+      <w:r>
+        <w:t>T</w:t>
+      </w:r>
+      <w:r>
+        <w:t>he over night and late evening hours were dropped from the model.</w:t>
       </w:r>
     </w:p>
     <w:p>
       <w:r>
+        <w:lastRenderedPageBreak/>
         <w:tab/>
         <w:t xml:space="preserve">The difference in standard deviation between the various groups is concerning. On-line research yielded the following article </w:t>
       </w:r>
@@ -5246,7 +5019,6 @@
             <w:rPr>
               <w:rFonts w:ascii="Cambria Math" w:hAnsi="Cambria Math"/>
             </w:rPr>
-            <w:lastRenderedPageBreak/>
             <m:t xml:space="preserve">Variance Ratio= </m:t>
           </m:r>
           <m:f>
@@ -5472,7 +5244,6 @@
         </w:rPr>
         <w:t>The correlation between the sample size and variance is -0.81. The coefficient of sample size variation (</w:t>
       </w:r>
-      <w:proofErr w:type="spellStart"/>
       <w:r>
         <w:rPr>
           <w:rFonts w:eastAsiaTheme="minorEastAsia" w:cstheme="minorHAnsi"/>
@@ -5483,14 +5254,7 @@
         <w:rPr>
           <w:rFonts w:eastAsiaTheme="minorEastAsia"/>
         </w:rPr>
-        <w:t>n</w:t>
-      </w:r>
-      <w:proofErr w:type="spellEnd"/>
-      <w:r>
-        <w:rPr>
-          <w:rFonts w:eastAsiaTheme="minorEastAsia"/>
-        </w:rPr>
-        <w:t xml:space="preserve">) was calculated to be </w:t>
+        <w:t xml:space="preserve">n) was calculated to be </w:t>
       </w:r>
       <m:oMath>
         <m:f>
@@ -5532,10 +5296,28 @@
         <w:rPr>
           <w:rFonts w:eastAsiaTheme="minorEastAsia"/>
         </w:rPr>
-        <w:t>According to the article’s conclusions with the parameters as calculated highlighted below (Table 10 of the article) the Type I error ratio will be liberal. However, most p-values reported by the two-way ANOVA are very small. The effects of unequal sample size and unequal variance within the sample groups should only affect relatively few term pairings.</w:t>
-      </w:r>
-      <w:r>
-        <w:t xml:space="preserve"> Assume p-values can be as much as four times larger than the given value. </w:t>
+        <w:t>According to the article’s conclusions with the parameters as calculated highlighted below (Table 10 of the article) the Type I error ratio will be liberal. However, most p-values reported by the two-way ANOVA are very small</w:t>
+      </w:r>
+      <w:r>
+        <w:rPr>
+          <w:rFonts w:eastAsiaTheme="minorEastAsia"/>
+        </w:rPr>
+        <w:t>, far less than 0.001</w:t>
+      </w:r>
+      <w:r>
+        <w:rPr>
+          <w:rFonts w:eastAsiaTheme="minorEastAsia"/>
+        </w:rPr>
+        <w:t>. The effects of unequal sample size and unequal variance within the sample groups should only affect relatively few term pairings.</w:t>
+      </w:r>
+      <w:r>
+        <w:t xml:space="preserve"> </w:t>
+      </w:r>
+      <w:r>
+        <w:t>Using the articles conclusions we can a</w:t>
+      </w:r>
+      <w:r>
+        <w:t xml:space="preserve">ssume p-values can be as much as four times larger than the given value. </w:t>
       </w:r>
     </w:p>
     <w:tbl>
@@ -6562,183 +6344,6 @@
       </w:tr>
     </w:tbl>
     <w:p/>
-    <w:p/>
-    <w:p>
-      <w:pPr>
-        <w:jc w:val="center"/>
-        <w:rPr>
-          <w:b/>
-          <w:bCs/>
-        </w:rPr>
-      </w:pPr>
-      <w:r>
-        <w:rPr>
-          <w:b/>
-          <w:bCs/>
-        </w:rPr>
-        <w:t>ANOVA Type III table for logged response variable</w:t>
-      </w:r>
-    </w:p>
-    <w:tbl>
-      <w:tblPr>
-        <w:tblStyle w:val="GridTable4-Accent5"/>
-        <w:tblW w:w="0" w:type="auto"/>
-        <w:tblLook w:val="04A0" w:firstRow="1" w:lastRow="0" w:firstColumn="1" w:lastColumn="0" w:noHBand="0" w:noVBand="1"/>
-      </w:tblPr>
-      <w:tblGrid>
-        <w:gridCol w:w="4675"/>
-        <w:gridCol w:w="4675"/>
-      </w:tblGrid>
-      <w:tr>
-        <w:trPr>
-          <w:cnfStyle w:val="100000000000" w:firstRow="1" w:lastRow="0" w:firstColumn="0" w:lastColumn="0" w:oddVBand="0" w:evenVBand="0" w:oddHBand="0" w:evenHBand="0" w:firstRowFirstColumn="0" w:firstRowLastColumn="0" w:lastRowFirstColumn="0" w:lastRowLastColumn="0"/>
-        </w:trPr>
-        <w:tc>
-          <w:tcPr>
-            <w:cnfStyle w:val="001000000000" w:firstRow="0" w:lastRow="0" w:firstColumn="1" w:lastColumn="0" w:oddVBand="0" w:evenVBand="0" w:oddHBand="0" w:evenHBand="0" w:firstRowFirstColumn="0" w:firstRowLastColumn="0" w:lastRowFirstColumn="0" w:lastRowLastColumn="0"/>
-            <w:tcW w:w="4675" w:type="dxa"/>
-          </w:tcPr>
-          <w:p>
-            <w:r>
-              <w:t>Term</w:t>
-            </w:r>
-          </w:p>
-        </w:tc>
-        <w:tc>
-          <w:tcPr>
-            <w:tcW w:w="4675" w:type="dxa"/>
-          </w:tcPr>
-          <w:p>
-            <w:pPr>
-              <w:cnfStyle w:val="100000000000" w:firstRow="1" w:lastRow="0" w:firstColumn="0" w:lastColumn="0" w:oddVBand="0" w:evenVBand="0" w:oddHBand="0" w:evenHBand="0" w:firstRowFirstColumn="0" w:firstRowLastColumn="0" w:lastRowFirstColumn="0" w:lastRowLastColumn="0"/>
-            </w:pPr>
-            <w:r>
-              <w:t>p-value</w:t>
-            </w:r>
-          </w:p>
-        </w:tc>
-      </w:tr>
-      <w:tr>
-        <w:trPr>
-          <w:cnfStyle w:val="000000100000" w:firstRow="0" w:lastRow="0" w:firstColumn="0" w:lastColumn="0" w:oddVBand="0" w:evenVBand="0" w:oddHBand="1" w:evenHBand="0" w:firstRowFirstColumn="0" w:firstRowLastColumn="0" w:lastRowFirstColumn="0" w:lastRowLastColumn="0"/>
-        </w:trPr>
-        <w:tc>
-          <w:tcPr>
-            <w:cnfStyle w:val="001000000000" w:firstRow="0" w:lastRow="0" w:firstColumn="1" w:lastColumn="0" w:oddVBand="0" w:evenVBand="0" w:oddHBand="0" w:evenHBand="0" w:firstRowFirstColumn="0" w:firstRowLastColumn="0" w:lastRowFirstColumn="0" w:lastRowLastColumn="0"/>
-            <w:tcW w:w="4675" w:type="dxa"/>
-          </w:tcPr>
-          <w:p>
-            <w:r>
-              <w:t>(Intercept)</w:t>
-            </w:r>
-          </w:p>
-        </w:tc>
-        <w:tc>
-          <w:tcPr>
-            <w:tcW w:w="4675" w:type="dxa"/>
-          </w:tcPr>
-          <w:p>
-            <w:pPr>
-              <w:cnfStyle w:val="000000100000" w:firstRow="0" w:lastRow="0" w:firstColumn="0" w:lastColumn="0" w:oddVBand="0" w:evenVBand="0" w:oddHBand="1" w:evenHBand="0" w:firstRowFirstColumn="0" w:firstRowLastColumn="0" w:lastRowFirstColumn="0" w:lastRowLastColumn="0"/>
-            </w:pPr>
-            <w:r>
-              <w:t>&lt; 2.2e-16</w:t>
-            </w:r>
-          </w:p>
-        </w:tc>
-      </w:tr>
-      <w:tr>
-        <w:tc>
-          <w:tcPr>
-            <w:cnfStyle w:val="001000000000" w:firstRow="0" w:lastRow="0" w:firstColumn="1" w:lastColumn="0" w:oddVBand="0" w:evenVBand="0" w:oddHBand="0" w:evenHBand="0" w:firstRowFirstColumn="0" w:firstRowLastColumn="0" w:lastRowFirstColumn="0" w:lastRowLastColumn="0"/>
-            <w:tcW w:w="4675" w:type="dxa"/>
-          </w:tcPr>
-          <w:p>
-            <w:r>
-              <w:t>Server</w:t>
-            </w:r>
-          </w:p>
-        </w:tc>
-        <w:tc>
-          <w:tcPr>
-            <w:tcW w:w="4675" w:type="dxa"/>
-          </w:tcPr>
-          <w:p>
-            <w:pPr>
-              <w:cnfStyle w:val="000000000000" w:firstRow="0" w:lastRow="0" w:firstColumn="0" w:lastColumn="0" w:oddVBand="0" w:evenVBand="0" w:oddHBand="0" w:evenHBand="0" w:firstRowFirstColumn="0" w:firstRowLastColumn="0" w:lastRowFirstColumn="0" w:lastRowLastColumn="0"/>
-            </w:pPr>
-            <w:r>
-              <w:t>7.631e-06</w:t>
-            </w:r>
-          </w:p>
-        </w:tc>
-      </w:tr>
-      <w:tr>
-        <w:trPr>
-          <w:cnfStyle w:val="000000100000" w:firstRow="0" w:lastRow="0" w:firstColumn="0" w:lastColumn="0" w:oddVBand="0" w:evenVBand="0" w:oddHBand="1" w:evenHBand="0" w:firstRowFirstColumn="0" w:firstRowLastColumn="0" w:lastRowFirstColumn="0" w:lastRowLastColumn="0"/>
-        </w:trPr>
-        <w:tc>
-          <w:tcPr>
-            <w:cnfStyle w:val="001000000000" w:firstRow="0" w:lastRow="0" w:firstColumn="1" w:lastColumn="0" w:oddVBand="0" w:evenVBand="0" w:oddHBand="0" w:evenHBand="0" w:firstRowFirstColumn="0" w:firstRowLastColumn="0" w:lastRowFirstColumn="0" w:lastRowLastColumn="0"/>
-            <w:tcW w:w="4675" w:type="dxa"/>
-          </w:tcPr>
-          <w:p>
-            <w:proofErr w:type="spellStart"/>
-            <w:r>
-              <w:t>HourBinned</w:t>
-            </w:r>
-            <w:proofErr w:type="spellEnd"/>
-          </w:p>
-        </w:tc>
-        <w:tc>
-          <w:tcPr>
-            <w:tcW w:w="4675" w:type="dxa"/>
-          </w:tcPr>
-          <w:p>
-            <w:pPr>
-              <w:cnfStyle w:val="000000100000" w:firstRow="0" w:lastRow="0" w:firstColumn="0" w:lastColumn="0" w:oddVBand="0" w:evenVBand="0" w:oddHBand="1" w:evenHBand="0" w:firstRowFirstColumn="0" w:firstRowLastColumn="0" w:lastRowFirstColumn="0" w:lastRowLastColumn="0"/>
-            </w:pPr>
-            <w:r>
-              <w:t>&lt; 2.2e-16</w:t>
-            </w:r>
-          </w:p>
-        </w:tc>
-      </w:tr>
-      <w:tr>
-        <w:tc>
-          <w:tcPr>
-            <w:cnfStyle w:val="001000000000" w:firstRow="0" w:lastRow="0" w:firstColumn="1" w:lastColumn="0" w:oddVBand="0" w:evenVBand="0" w:oddHBand="0" w:evenHBand="0" w:firstRowFirstColumn="0" w:firstRowLastColumn="0" w:lastRowFirstColumn="0" w:lastRowLastColumn="0"/>
-            <w:tcW w:w="4675" w:type="dxa"/>
-          </w:tcPr>
-          <w:p>
-            <w:proofErr w:type="spellStart"/>
-            <w:r>
-              <w:t>Server:HourBinned</w:t>
-            </w:r>
-            <w:proofErr w:type="spellEnd"/>
-          </w:p>
-        </w:tc>
-        <w:tc>
-          <w:tcPr>
-            <w:tcW w:w="4675" w:type="dxa"/>
-          </w:tcPr>
-          <w:p>
-            <w:pPr>
-              <w:cnfStyle w:val="000000000000" w:firstRow="0" w:lastRow="0" w:firstColumn="0" w:lastColumn="0" w:oddVBand="0" w:evenVBand="0" w:oddHBand="0" w:evenHBand="0" w:firstRowFirstColumn="0" w:firstRowLastColumn="0" w:lastRowFirstColumn="0" w:lastRowLastColumn="0"/>
-            </w:pPr>
-            <w:r>
-              <w:t>&lt; 2.2e-16</w:t>
-            </w:r>
-          </w:p>
-        </w:tc>
-      </w:tr>
-    </w:tbl>
-    <w:p/>
-    <w:p>
-      <w:r>
-        <w:t>The type III ANOVA table again shows that both the interaction term as well as the individual terms are significant.</w:t>
-      </w:r>
-    </w:p>
     <w:p>
       <w:r>
         <w:t xml:space="preserve">The following graph shows that the mean log of the delivery time varies by the time of day and has a different standard deviation during times of high loads. </w:t>
@@ -6939,15 +6544,7 @@
         <w:t>,</w:t>
       </w:r>
       <w:r>
-        <w:t xml:space="preserve"> a pairwise comparison based upon server and </w:t>
-      </w:r>
-      <w:proofErr w:type="spellStart"/>
-      <w:r>
-        <w:t>HourBinned</w:t>
-      </w:r>
-      <w:proofErr w:type="spellEnd"/>
-      <w:r>
-        <w:t xml:space="preserve"> was r</w:t>
+        <w:t xml:space="preserve"> a pairwise comparison based upon server and HourBinned was r</w:t>
       </w:r>
       <w:r>
         <w:t>u</w:t>
@@ -7017,11 +6614,9 @@
             <w:pPr>
               <w:cnfStyle w:val="100000000000" w:firstRow="1" w:lastRow="0" w:firstColumn="0" w:lastColumn="0" w:oddVBand="0" w:evenVBand="0" w:oddHBand="0" w:evenHBand="0" w:firstRowFirstColumn="0" w:firstRowLastColumn="0" w:lastRowFirstColumn="0" w:lastRowLastColumn="0"/>
             </w:pPr>
-            <w:proofErr w:type="spellStart"/>
             <w:r>
               <w:t>lwr</w:t>
             </w:r>
-            <w:proofErr w:type="spellEnd"/>
           </w:p>
         </w:tc>
         <w:tc>
@@ -7034,11 +6629,9 @@
             <w:pPr>
               <w:cnfStyle w:val="100000000000" w:firstRow="1" w:lastRow="0" w:firstColumn="0" w:lastColumn="0" w:oddVBand="0" w:evenVBand="0" w:oddHBand="0" w:evenHBand="0" w:firstRowFirstColumn="0" w:firstRowLastColumn="0" w:lastRowFirstColumn="0" w:lastRowLastColumn="0"/>
             </w:pPr>
-            <w:proofErr w:type="spellStart"/>
             <w:r>
               <w:t>upr</w:t>
             </w:r>
-            <w:proofErr w:type="spellEnd"/>
           </w:p>
         </w:tc>
         <w:tc>
@@ -7332,7 +6925,6 @@
                 <w:color w:val="000000"/>
               </w:rPr>
             </w:pPr>
-            <w:proofErr w:type="spellStart"/>
             <w:r>
               <w:rPr>
                 <w:rFonts w:ascii="Calibri" w:eastAsia="Times New Roman" w:hAnsi="Calibri" w:cs="Calibri"/>
@@ -7340,7 +6932,6 @@
               </w:rPr>
               <w:t>HourBinned</w:t>
             </w:r>
-            <w:proofErr w:type="spellEnd"/>
           </w:p>
         </w:tc>
         <w:tc>
@@ -7380,7 +6971,6 @@
                 <w:color w:val="000000"/>
               </w:rPr>
             </w:pPr>
-            <w:proofErr w:type="spellStart"/>
             <w:r>
               <w:rPr>
                 <w:rFonts w:ascii="Calibri" w:eastAsia="Times New Roman" w:hAnsi="Calibri" w:cs="Calibri"/>
@@ -7388,7 +6978,6 @@
               </w:rPr>
               <w:t>lwr</w:t>
             </w:r>
-            <w:proofErr w:type="spellEnd"/>
           </w:p>
         </w:tc>
         <w:tc>
@@ -7405,7 +6994,6 @@
                 <w:color w:val="000000"/>
               </w:rPr>
             </w:pPr>
-            <w:proofErr w:type="spellStart"/>
             <w:r>
               <w:rPr>
                 <w:rFonts w:ascii="Calibri" w:eastAsia="Times New Roman" w:hAnsi="Calibri" w:cs="Calibri"/>
@@ -7413,7 +7001,6 @@
               </w:rPr>
               <w:t>upr</w:t>
             </w:r>
-            <w:proofErr w:type="spellEnd"/>
           </w:p>
         </w:tc>
         <w:tc>
@@ -10013,7 +9600,18 @@
     <w:p>
       <w:r>
         <w:tab/>
-        <w:t xml:space="preserve">The business asked that we determine on what server and at what time of day additional reports should run. Due to the residual and Q-Q plot of the untransformed data it was found to be necessary to perform a log transform of the </w:t>
+        <w:t xml:space="preserve">The business asked that we determine </w:t>
+      </w:r>
+      <w:bookmarkStart w:id="1" w:name="_Hlk32676638"/>
+      <w:r>
+        <w:t>w</w:t>
+      </w:r>
+      <w:r>
+        <w:t>hat are the best and worst times to run a report?  And is there a difference in performance between servers</w:t>
+      </w:r>
+      <w:bookmarkEnd w:id="1"/>
+      <w:r>
+        <w:t xml:space="preserve">. Due to the residual and Q-Q plot of the untransformed data it was found to be necessary to perform a log transform of the </w:t>
       </w:r>
       <w:r>
         <w:t xml:space="preserve">response </w:t>
@@ -10057,7 +9655,22 @@
         <w:t xml:space="preserve"> only </w:t>
       </w:r>
       <w:r>
-        <w:t>18% faster mean report delivery time(95% CI[5.3% - 32%]) this is between server “SQLODR03” and “SQLODR6” for the 10 AM through noon time period</w:t>
+        <w:t>18.1</w:t>
+      </w:r>
+      <w:r>
+        <w:t xml:space="preserve">% faster mean report delivery time(95% CI[5.3% </w:t>
+      </w:r>
+      <w:r>
+        <w:t>,</w:t>
+      </w:r>
+      <w:r>
+        <w:t xml:space="preserve"> 32</w:t>
+      </w:r>
+      <w:r>
+        <w:t>.4</w:t>
+      </w:r>
+      <w:r>
+        <w:t>%]) this is between server “SQLODR03” and “SQLODR6” for the 10 AM through noon time period</w:t>
       </w:r>
     </w:p>
     <w:p>
@@ -10087,10 +9700,28 @@
         </w:numPr>
       </w:pPr>
       <w:r>
-        <w:t>The time period noon to 2 PM has the lowest mean report delivery time, thus if possible new reports should be added there. The relative loading of the servers is as follows. Server “SQLODR02” has a 48% greater mean report delivery time (95% CI[</w:t>
-      </w:r>
-      <w:r>
-        <w:t>31%, 68%</w:t>
+        <w:t>The time period noon to 2 PM has the lowest mean report delivery time, thus if possible new reports should be added there. The relative loading of the servers is as follows. Server “SQLODR02” has a 48</w:t>
+      </w:r>
+      <w:r>
+        <w:t>.2</w:t>
+      </w:r>
+      <w:r>
+        <w:t>% greater mean report delivery time (95% CI[</w:t>
+      </w:r>
+      <w:r>
+        <w:t>3</w:t>
+      </w:r>
+      <w:r>
+        <w:t>0.7</w:t>
+      </w:r>
+      <w:r>
+        <w:t>%, 68</w:t>
+      </w:r>
+      <w:r>
+        <w:t>.1</w:t>
+      </w:r>
+      <w:r>
+        <w:t>%</w:t>
       </w:r>
       <w:r>
         <w:t>]) than server”SQLODR06” for that time frame</w:t>
@@ -10108,28 +9739,35 @@
         <w:t>hile server</w:t>
       </w:r>
       <w:r>
-        <w:t xml:space="preserve"> “SQLODR3” has a 27% greater mean report delivery time (95% CI[11% , 44%])</w:t>
+        <w:t xml:space="preserve"> “SQLODR3” has a 2</w:t>
+      </w:r>
+      <w:r>
+        <w:t>6.6</w:t>
+      </w:r>
+      <w:r>
+        <w:t>% greater mean report delivery time (95% CI[11</w:t>
+      </w:r>
+      <w:r>
+        <w:t>.2</w:t>
+      </w:r>
+      <w:r>
+        <w:t>% , 44</w:t>
+      </w:r>
+      <w:r>
+        <w:t>.2</w:t>
+      </w:r>
+      <w:r>
+        <w:t>%])</w:t>
       </w:r>
       <w:r>
         <w:t xml:space="preserve"> </w:t>
       </w:r>
       <w:r>
-        <w:t>than server</w:t>
-      </w:r>
-      <w:r>
-        <w:t xml:space="preserve"> </w:t>
-      </w:r>
-      <w:r>
-        <w:t>”SQLODR06”</w:t>
-      </w:r>
-      <w:r>
-        <w:t xml:space="preserve">. Server </w:t>
-      </w:r>
-      <w:r>
-        <w:t>”SQLODR06”</w:t>
-      </w:r>
-      <w:r>
-        <w:t xml:space="preserve"> is the lightest loaded server as measured by mean report delivery time</w:t>
+        <w:t xml:space="preserve">than server ”SQLODR06”. Server ”SQLODR06” is the </w:t>
+      </w:r>
+      <w:r>
+        <w:lastRenderedPageBreak/>
+        <w:t>lightest loaded server as measured by mean report delivery time</w:t>
       </w:r>
       <w:r>
         <w:t xml:space="preserve"> during the noon to 2PM time frame</w:t>
@@ -10147,7 +9785,6 @@
         </w:numPr>
       </w:pPr>
       <w:r>
-        <w:lastRenderedPageBreak/>
         <w:t xml:space="preserve">The very late evening hours </w:t>
       </w:r>
       <w:r>
@@ -10164,8 +9801,6 @@
       <w:pPr>
         <w:pStyle w:val="ListParagraph"/>
       </w:pPr>
-      <w:bookmarkStart w:id="0" w:name="_GoBack"/>
-      <w:bookmarkEnd w:id="0"/>
     </w:p>
     <w:sectPr>
       <w:pgSz w:w="12240" w:h="15840"/>
@@ -10743,6 +10378,7 @@
   <w:style w:type="character" w:default="1" w:styleId="DefaultParagraphFont">
     <w:name w:val="Default Paragraph Font"/>
     <w:uiPriority w:val="1"/>
+    <w:semiHidden/>
     <w:unhideWhenUsed/>
   </w:style>
   <w:style w:type="table" w:default="1" w:styleId="TableNormal">
@@ -11657,7 +11293,7 @@
 </file>
 
 <file path=customXml/itemProps1.xml><?xml version="1.0" encoding="utf-8"?>
-<ds:datastoreItem xmlns:ds="http://schemas.openxmlformats.org/officeDocument/2006/customXml" ds:itemID="{0AF58A70-9E82-4ED5-A6DF-B0739365D2A4}">
+<ds:datastoreItem xmlns:ds="http://schemas.openxmlformats.org/officeDocument/2006/customXml" ds:itemID="{A954BE1C-1AD9-4BA1-ACE2-771084DE7BCA}">
   <ds:schemaRefs>
     <ds:schemaRef ds:uri="http://schemas.openxmlformats.org/officeDocument/2006/bibliography"/>
   </ds:schemaRefs>

</xml_diff>